<commit_message>
Removed older files from the repo
</commit_message>
<xml_diff>
--- a/Major_project_report_final.docx
+++ b/Major_project_report_final.docx
@@ -2039,51 +2039,7 @@
           <w:u w:val="single"/>
           <w:lang w:val="en-GB"/>
         </w:rPr>
-        <w:t>DEVELOPMENT OF A SUPPORT DRONE</w:t>
-      </w:r>
-      <w:r>
-        <w:rPr>
-          <w:rFonts w:eastAsia="Times New Roman"/>
-          <w:b/>
-          <w:sz w:val="20"/>
-          <w:szCs w:val="20"/>
-          <w:u w:val="single"/>
-          <w:lang w:val="en-GB"/>
-        </w:rPr>
-        <w:t xml:space="preserve"> </w:t>
-      </w:r>
-      <w:r>
-        <w:rPr>
-          <w:rFonts w:eastAsia="Times New Roman"/>
-          <w:b/>
-          <w:sz w:val="20"/>
-          <w:szCs w:val="20"/>
-          <w:u w:val="single"/>
-          <w:lang w:val="en-GB"/>
-        </w:rPr>
-        <w:t>FOR</w:t>
-      </w:r>
-      <w:r>
-        <w:rPr>
-          <w:rFonts w:eastAsia="Times New Roman"/>
-          <w:b/>
-          <w:sz w:val="20"/>
-          <w:szCs w:val="20"/>
-          <w:u w:val="single"/>
-          <w:lang w:val="en-GB"/>
-        </w:rPr>
-        <w:t xml:space="preserve"> E</w:t>
-      </w:r>
-      <w:r>
-        <w:rPr>
-          <w:rFonts w:eastAsia="Times New Roman"/>
-          <w:b/>
-          <w:sz w:val="20"/>
-          <w:szCs w:val="20"/>
-          <w:u w:val="single"/>
-          <w:lang w:val="en-GB"/>
-        </w:rPr>
-        <w:t>MERGENCY SERVICES</w:t>
+        <w:t>DEVELOPMENT OF A SUPPORT DRONE FOR EMERGENCY SERVICES</w:t>
       </w:r>
       <w:r>
         <w:rPr>
@@ -2289,2748 +2245,6 @@
         </w:rPr>
       </w:pPr>
     </w:p>
-    <w:tbl>
-      <w:tblPr>
-        <w:tblpPr w:leftFromText="180" w:rightFromText="180" w:vertAnchor="text" w:horzAnchor="margin" w:tblpXSpec="center" w:tblpY="289"/>
-        <w:tblW w:w="10191" w:type="dxa"/>
-        <w:tblBorders>
-          <w:top w:val="single" w:sz="12" w:space="0" w:color="auto"/>
-          <w:left w:val="single" w:sz="12" w:space="0" w:color="auto"/>
-          <w:bottom w:val="single" w:sz="12" w:space="0" w:color="auto"/>
-          <w:right w:val="single" w:sz="12" w:space="0" w:color="auto"/>
-          <w:insideH w:val="single" w:sz="12" w:space="0" w:color="auto"/>
-          <w:insideV w:val="single" w:sz="12" w:space="0" w:color="auto"/>
-        </w:tblBorders>
-        <w:tblLayout w:type="fixed"/>
-        <w:tblLook w:val="04A0" w:firstRow="1" w:lastRow="0" w:firstColumn="1" w:lastColumn="0" w:noHBand="0" w:noVBand="1"/>
-      </w:tblPr>
-      <w:tblGrid>
-        <w:gridCol w:w="1340"/>
-        <w:gridCol w:w="18"/>
-        <w:gridCol w:w="6140"/>
-        <w:gridCol w:w="2693"/>
-      </w:tblGrid>
-      <w:tr>
-        <w:trPr>
-          <w:cantSplit/>
-          <w:trHeight w:val="15"/>
-        </w:trPr>
-        <w:tc>
-          <w:tcPr>
-            <w:tcW w:w="10191" w:type="dxa"/>
-            <w:gridSpan w:val="4"/>
-            <w:tcBorders>
-              <w:top w:val="single" w:sz="12" w:space="0" w:color="auto"/>
-              <w:left w:val="single" w:sz="12" w:space="0" w:color="auto"/>
-              <w:bottom w:val="single" w:sz="12" w:space="0" w:color="auto"/>
-              <w:right w:val="single" w:sz="12" w:space="0" w:color="auto"/>
-            </w:tcBorders>
-            <w:vAlign w:val="center"/>
-            <w:hideMark/>
-          </w:tcPr>
-          <w:p>
-            <w:pPr>
-              <w:spacing w:line="360" w:lineRule="auto"/>
-              <w:jc w:val="center"/>
-              <w:rPr>
-                <w:rFonts w:ascii="Times New Roman" w:hAnsi="Times New Roman" w:cs="Times New Roman"/>
-                <w:b/>
-                <w:bCs/>
-                <w:sz w:val="36"/>
-                <w:szCs w:val="36"/>
-              </w:rPr>
-            </w:pPr>
-            <w:bookmarkStart w:id="2" w:name="_heading=h.gjdgxs" w:colFirst="0" w:colLast="0"/>
-            <w:bookmarkStart w:id="3" w:name="_heading=h.30j0zll" w:colFirst="0" w:colLast="0"/>
-            <w:bookmarkEnd w:id="2"/>
-            <w:bookmarkEnd w:id="3"/>
-            <w:r>
-              <w:rPr>
-                <w:rFonts w:ascii="Times New Roman" w:hAnsi="Times New Roman" w:cs="Times New Roman"/>
-                <w:b/>
-                <w:bCs/>
-                <w:sz w:val="24"/>
-                <w:szCs w:val="24"/>
-              </w:rPr>
-              <w:lastRenderedPageBreak/>
-              <w:br w:type="page"/>
-            </w:r>
-            <w:r>
-              <w:rPr>
-                <w:rFonts w:ascii="Times New Roman" w:hAnsi="Times New Roman" w:cs="Times New Roman"/>
-                <w:b/>
-                <w:bCs/>
-                <w:sz w:val="24"/>
-                <w:szCs w:val="24"/>
-              </w:rPr>
-              <w:br w:type="page"/>
-            </w:r>
-            <w:r>
-              <w:rPr>
-                <w:rFonts w:ascii="Times New Roman" w:hAnsi="Times New Roman" w:cs="Times New Roman"/>
-                <w:b/>
-                <w:bCs/>
-                <w:sz w:val="36"/>
-                <w:szCs w:val="36"/>
-              </w:rPr>
-              <w:t>CONTENTS</w:t>
-            </w:r>
-          </w:p>
-          <w:p>
-            <w:pPr>
-              <w:spacing w:line="360" w:lineRule="auto"/>
-              <w:rPr>
-                <w:rFonts w:ascii="Times New Roman" w:hAnsi="Times New Roman" w:cs="Times New Roman"/>
-                <w:b/>
-                <w:bCs/>
-                <w:sz w:val="24"/>
-                <w:szCs w:val="24"/>
-              </w:rPr>
-            </w:pPr>
-            <w:r>
-              <w:rPr>
-                <w:rFonts w:ascii="Times New Roman" w:hAnsi="Times New Roman" w:cs="Times New Roman"/>
-                <w:b/>
-                <w:bCs/>
-                <w:sz w:val="24"/>
-                <w:szCs w:val="24"/>
-              </w:rPr>
-              <w:t xml:space="preserve">    NAME</w:t>
-            </w:r>
-            <w:r>
-              <w:rPr>
-                <w:rFonts w:ascii="Times New Roman" w:hAnsi="Times New Roman" w:cs="Times New Roman"/>
-                <w:b/>
-                <w:bCs/>
-                <w:sz w:val="24"/>
-                <w:szCs w:val="24"/>
-              </w:rPr>
-              <w:t xml:space="preserve">                                                                                                               </w:t>
-            </w:r>
-            <w:r>
-              <w:rPr>
-                <w:rFonts w:ascii="Times New Roman" w:hAnsi="Times New Roman" w:cs="Times New Roman"/>
-                <w:b/>
-                <w:bCs/>
-                <w:sz w:val="24"/>
-                <w:szCs w:val="24"/>
-              </w:rPr>
-              <w:t xml:space="preserve">      </w:t>
-            </w:r>
-            <w:r>
-              <w:rPr>
-                <w:rFonts w:ascii="Times New Roman" w:hAnsi="Times New Roman" w:cs="Times New Roman"/>
-                <w:b/>
-                <w:bCs/>
-                <w:sz w:val="24"/>
-                <w:szCs w:val="24"/>
-              </w:rPr>
-              <w:t xml:space="preserve"> Page No</w:t>
-            </w:r>
-          </w:p>
-        </w:tc>
-      </w:tr>
-      <w:tr>
-        <w:trPr>
-          <w:trHeight w:val="290"/>
-        </w:trPr>
-        <w:tc>
-          <w:tcPr>
-            <w:tcW w:w="1358" w:type="dxa"/>
-            <w:gridSpan w:val="2"/>
-            <w:tcBorders>
-              <w:top w:val="single" w:sz="12" w:space="0" w:color="auto"/>
-              <w:left w:val="single" w:sz="12" w:space="0" w:color="auto"/>
-              <w:bottom w:val="single" w:sz="12" w:space="0" w:color="auto"/>
-              <w:right w:val="single" w:sz="12" w:space="0" w:color="auto"/>
-            </w:tcBorders>
-            <w:vAlign w:val="center"/>
-            <w:hideMark/>
-          </w:tcPr>
-          <w:p>
-            <w:pPr>
-              <w:spacing w:line="360" w:lineRule="auto"/>
-              <w:jc w:val="center"/>
-              <w:rPr>
-                <w:rFonts w:ascii="Times New Roman" w:hAnsi="Times New Roman" w:cs="Times New Roman"/>
-                <w:b/>
-                <w:bCs/>
-                <w:sz w:val="24"/>
-                <w:szCs w:val="24"/>
-              </w:rPr>
-            </w:pPr>
-            <w:r>
-              <w:rPr>
-                <w:rFonts w:ascii="Times New Roman" w:hAnsi="Times New Roman" w:cs="Times New Roman"/>
-                <w:b/>
-                <w:bCs/>
-                <w:sz w:val="24"/>
-                <w:szCs w:val="24"/>
-              </w:rPr>
-              <w:t>Chapter 1</w:t>
-            </w:r>
-          </w:p>
-        </w:tc>
-        <w:tc>
-          <w:tcPr>
-            <w:tcW w:w="6140" w:type="dxa"/>
-            <w:tcBorders>
-              <w:top w:val="single" w:sz="12" w:space="0" w:color="auto"/>
-              <w:left w:val="single" w:sz="12" w:space="0" w:color="auto"/>
-              <w:bottom w:val="single" w:sz="12" w:space="0" w:color="auto"/>
-              <w:right w:val="single" w:sz="12" w:space="0" w:color="auto"/>
-            </w:tcBorders>
-            <w:vAlign w:val="center"/>
-          </w:tcPr>
-          <w:p>
-            <w:pPr>
-              <w:spacing w:line="360" w:lineRule="auto"/>
-              <w:rPr>
-                <w:rFonts w:ascii="Times New Roman" w:hAnsi="Times New Roman" w:cs="Times New Roman"/>
-                <w:b/>
-                <w:bCs/>
-                <w:sz w:val="24"/>
-                <w:szCs w:val="24"/>
-              </w:rPr>
-            </w:pPr>
-            <w:r>
-              <w:rPr>
-                <w:rFonts w:ascii="Times New Roman" w:hAnsi="Times New Roman" w:cs="Times New Roman"/>
-                <w:b/>
-                <w:bCs/>
-                <w:sz w:val="24"/>
-                <w:szCs w:val="24"/>
-              </w:rPr>
-              <w:t>INTRODUCTION</w:t>
-            </w:r>
-          </w:p>
-        </w:tc>
-        <w:tc>
-          <w:tcPr>
-            <w:tcW w:w="2693" w:type="dxa"/>
-            <w:tcBorders>
-              <w:top w:val="single" w:sz="12" w:space="0" w:color="auto"/>
-              <w:left w:val="single" w:sz="12" w:space="0" w:color="auto"/>
-              <w:bottom w:val="single" w:sz="12" w:space="0" w:color="auto"/>
-              <w:right w:val="single" w:sz="12" w:space="0" w:color="auto"/>
-            </w:tcBorders>
-            <w:vAlign w:val="center"/>
-          </w:tcPr>
-          <w:p>
-            <w:pPr>
-              <w:spacing w:line="360" w:lineRule="auto"/>
-              <w:jc w:val="center"/>
-              <w:rPr>
-                <w:rFonts w:ascii="Times New Roman" w:hAnsi="Times New Roman" w:cs="Times New Roman"/>
-                <w:b/>
-                <w:bCs/>
-                <w:sz w:val="24"/>
-                <w:szCs w:val="24"/>
-              </w:rPr>
-            </w:pPr>
-            <w:r>
-              <w:rPr>
-                <w:rFonts w:ascii="Times New Roman" w:hAnsi="Times New Roman" w:cs="Times New Roman"/>
-                <w:b/>
-                <w:bCs/>
-                <w:sz w:val="24"/>
-                <w:szCs w:val="24"/>
-              </w:rPr>
-              <w:t>05</w:t>
-            </w:r>
-          </w:p>
-        </w:tc>
-      </w:tr>
-      <w:tr>
-        <w:trPr>
-          <w:cantSplit/>
-          <w:trHeight w:val="352"/>
-        </w:trPr>
-        <w:tc>
-          <w:tcPr>
-            <w:tcW w:w="1358" w:type="dxa"/>
-            <w:gridSpan w:val="2"/>
-            <w:tcBorders>
-              <w:top w:val="single" w:sz="12" w:space="0" w:color="auto"/>
-              <w:left w:val="single" w:sz="12" w:space="0" w:color="auto"/>
-              <w:bottom w:val="single" w:sz="12" w:space="0" w:color="auto"/>
-              <w:right w:val="single" w:sz="12" w:space="0" w:color="auto"/>
-            </w:tcBorders>
-            <w:vAlign w:val="center"/>
-            <w:hideMark/>
-          </w:tcPr>
-          <w:p>
-            <w:pPr>
-              <w:spacing w:line="360" w:lineRule="auto"/>
-              <w:jc w:val="center"/>
-              <w:rPr>
-                <w:rFonts w:ascii="Times New Roman" w:hAnsi="Times New Roman" w:cs="Times New Roman"/>
-                <w:b/>
-                <w:bCs/>
-                <w:sz w:val="24"/>
-                <w:szCs w:val="24"/>
-              </w:rPr>
-            </w:pPr>
-            <w:r>
-              <w:rPr>
-                <w:rFonts w:ascii="Times New Roman" w:hAnsi="Times New Roman" w:cs="Times New Roman"/>
-                <w:b/>
-                <w:bCs/>
-                <w:sz w:val="24"/>
-                <w:szCs w:val="24"/>
-              </w:rPr>
-              <w:t>1.1</w:t>
-            </w:r>
-          </w:p>
-        </w:tc>
-        <w:tc>
-          <w:tcPr>
-            <w:tcW w:w="6140" w:type="dxa"/>
-            <w:tcBorders>
-              <w:top w:val="single" w:sz="12" w:space="0" w:color="auto"/>
-              <w:left w:val="single" w:sz="12" w:space="0" w:color="auto"/>
-              <w:bottom w:val="single" w:sz="12" w:space="0" w:color="auto"/>
-              <w:right w:val="single" w:sz="12" w:space="0" w:color="auto"/>
-            </w:tcBorders>
-            <w:vAlign w:val="center"/>
-            <w:hideMark/>
-          </w:tcPr>
-          <w:p>
-            <w:pPr>
-              <w:pStyle w:val="Header"/>
-              <w:spacing w:line="360" w:lineRule="auto"/>
-              <w:rPr>
-                <w:rFonts w:ascii="Times New Roman" w:hAnsi="Times New Roman" w:cs="Times New Roman"/>
-                <w:b/>
-                <w:bCs/>
-                <w:sz w:val="24"/>
-                <w:szCs w:val="24"/>
-              </w:rPr>
-            </w:pPr>
-            <w:r>
-              <w:rPr>
-                <w:rFonts w:ascii="Times New Roman" w:hAnsi="Times New Roman" w:cs="Times New Roman"/>
-                <w:b/>
-                <w:bCs/>
-                <w:sz w:val="24"/>
-                <w:szCs w:val="24"/>
-              </w:rPr>
-              <w:t>Overview of the problem statement.</w:t>
-            </w:r>
-          </w:p>
-        </w:tc>
-        <w:tc>
-          <w:tcPr>
-            <w:tcW w:w="2693" w:type="dxa"/>
-            <w:tcBorders>
-              <w:top w:val="single" w:sz="12" w:space="0" w:color="auto"/>
-              <w:left w:val="single" w:sz="12" w:space="0" w:color="auto"/>
-              <w:bottom w:val="single" w:sz="12" w:space="0" w:color="auto"/>
-              <w:right w:val="single" w:sz="12" w:space="0" w:color="auto"/>
-            </w:tcBorders>
-            <w:vAlign w:val="center"/>
-            <w:hideMark/>
-          </w:tcPr>
-          <w:p>
-            <w:pPr>
-              <w:spacing w:line="360" w:lineRule="auto"/>
-              <w:jc w:val="center"/>
-              <w:rPr>
-                <w:rFonts w:ascii="Times New Roman" w:hAnsi="Times New Roman" w:cs="Times New Roman"/>
-                <w:b/>
-                <w:bCs/>
-                <w:sz w:val="24"/>
-                <w:szCs w:val="24"/>
-              </w:rPr>
-            </w:pPr>
-            <w:r>
-              <w:rPr>
-                <w:rFonts w:ascii="Times New Roman" w:hAnsi="Times New Roman" w:cs="Times New Roman"/>
-                <w:b/>
-                <w:bCs/>
-                <w:sz w:val="24"/>
-                <w:szCs w:val="24"/>
-              </w:rPr>
-              <w:t>05</w:t>
-            </w:r>
-          </w:p>
-        </w:tc>
-      </w:tr>
-      <w:tr>
-        <w:trPr>
-          <w:cantSplit/>
-          <w:trHeight w:val="488"/>
-        </w:trPr>
-        <w:tc>
-          <w:tcPr>
-            <w:tcW w:w="1358" w:type="dxa"/>
-            <w:gridSpan w:val="2"/>
-            <w:tcBorders>
-              <w:top w:val="single" w:sz="12" w:space="0" w:color="auto"/>
-              <w:left w:val="single" w:sz="12" w:space="0" w:color="auto"/>
-              <w:bottom w:val="single" w:sz="12" w:space="0" w:color="auto"/>
-              <w:right w:val="single" w:sz="12" w:space="0" w:color="auto"/>
-            </w:tcBorders>
-            <w:vAlign w:val="center"/>
-            <w:hideMark/>
-          </w:tcPr>
-          <w:p>
-            <w:pPr>
-              <w:spacing w:line="360" w:lineRule="auto"/>
-              <w:jc w:val="center"/>
-              <w:rPr>
-                <w:rFonts w:ascii="Times New Roman" w:hAnsi="Times New Roman" w:cs="Times New Roman"/>
-                <w:b/>
-                <w:bCs/>
-                <w:sz w:val="24"/>
-                <w:szCs w:val="24"/>
-              </w:rPr>
-            </w:pPr>
-            <w:r>
-              <w:rPr>
-                <w:rFonts w:ascii="Times New Roman" w:hAnsi="Times New Roman" w:cs="Times New Roman"/>
-                <w:b/>
-                <w:bCs/>
-                <w:sz w:val="24"/>
-                <w:szCs w:val="24"/>
-              </w:rPr>
-              <w:t>1.2</w:t>
-            </w:r>
-          </w:p>
-        </w:tc>
-        <w:tc>
-          <w:tcPr>
-            <w:tcW w:w="6140" w:type="dxa"/>
-            <w:tcBorders>
-              <w:top w:val="single" w:sz="12" w:space="0" w:color="auto"/>
-              <w:left w:val="single" w:sz="12" w:space="0" w:color="auto"/>
-              <w:bottom w:val="single" w:sz="12" w:space="0" w:color="auto"/>
-              <w:right w:val="single" w:sz="12" w:space="0" w:color="auto"/>
-            </w:tcBorders>
-            <w:vAlign w:val="center"/>
-            <w:hideMark/>
-          </w:tcPr>
-          <w:p>
-            <w:pPr>
-              <w:pStyle w:val="Header"/>
-              <w:spacing w:line="360" w:lineRule="auto"/>
-              <w:rPr>
-                <w:rFonts w:ascii="Times New Roman" w:hAnsi="Times New Roman" w:cs="Times New Roman"/>
-                <w:b/>
-                <w:bCs/>
-                <w:sz w:val="24"/>
-                <w:szCs w:val="24"/>
-              </w:rPr>
-            </w:pPr>
-            <w:r>
-              <w:rPr>
-                <w:rFonts w:ascii="Times New Roman" w:hAnsi="Times New Roman" w:cs="Times New Roman"/>
-                <w:b/>
-                <w:bCs/>
-                <w:sz w:val="24"/>
-                <w:szCs w:val="24"/>
-              </w:rPr>
-              <w:t xml:space="preserve">Objectives and goals </w:t>
-            </w:r>
-          </w:p>
-        </w:tc>
-        <w:tc>
-          <w:tcPr>
-            <w:tcW w:w="2693" w:type="dxa"/>
-            <w:tcBorders>
-              <w:top w:val="single" w:sz="12" w:space="0" w:color="auto"/>
-              <w:left w:val="single" w:sz="12" w:space="0" w:color="auto"/>
-              <w:bottom w:val="single" w:sz="12" w:space="0" w:color="auto"/>
-              <w:right w:val="single" w:sz="12" w:space="0" w:color="auto"/>
-            </w:tcBorders>
-            <w:vAlign w:val="center"/>
-            <w:hideMark/>
-          </w:tcPr>
-          <w:p>
-            <w:pPr>
-              <w:spacing w:line="360" w:lineRule="auto"/>
-              <w:jc w:val="center"/>
-              <w:rPr>
-                <w:rFonts w:ascii="Times New Roman" w:hAnsi="Times New Roman" w:cs="Times New Roman"/>
-                <w:b/>
-                <w:bCs/>
-                <w:sz w:val="24"/>
-                <w:szCs w:val="24"/>
-              </w:rPr>
-            </w:pPr>
-            <w:r>
-              <w:rPr>
-                <w:rFonts w:ascii="Times New Roman" w:hAnsi="Times New Roman" w:cs="Times New Roman"/>
-                <w:b/>
-                <w:bCs/>
-                <w:sz w:val="24"/>
-                <w:szCs w:val="24"/>
-              </w:rPr>
-              <w:t>06</w:t>
-            </w:r>
-          </w:p>
-        </w:tc>
-      </w:tr>
-      <w:tr>
-        <w:trPr>
-          <w:cantSplit/>
-          <w:trHeight w:val="64"/>
-        </w:trPr>
-        <w:tc>
-          <w:tcPr>
-            <w:tcW w:w="1340" w:type="dxa"/>
-            <w:tcBorders>
-              <w:top w:val="single" w:sz="12" w:space="0" w:color="auto"/>
-              <w:left w:val="single" w:sz="12" w:space="0" w:color="auto"/>
-              <w:bottom w:val="single" w:sz="12" w:space="0" w:color="auto"/>
-              <w:right w:val="single" w:sz="12" w:space="0" w:color="auto"/>
-            </w:tcBorders>
-            <w:vAlign w:val="center"/>
-            <w:hideMark/>
-          </w:tcPr>
-          <w:p>
-            <w:pPr>
-              <w:spacing w:line="360" w:lineRule="auto"/>
-              <w:jc w:val="center"/>
-              <w:rPr>
-                <w:rFonts w:ascii="Times New Roman" w:hAnsi="Times New Roman" w:cs="Times New Roman"/>
-                <w:b/>
-                <w:bCs/>
-                <w:sz w:val="24"/>
-                <w:szCs w:val="24"/>
-              </w:rPr>
-            </w:pPr>
-            <w:r>
-              <w:rPr>
-                <w:rFonts w:ascii="Times New Roman" w:hAnsi="Times New Roman" w:cs="Times New Roman"/>
-                <w:b/>
-                <w:bCs/>
-                <w:sz w:val="24"/>
-                <w:szCs w:val="24"/>
-              </w:rPr>
-              <w:t>Chapter 2</w:t>
-            </w:r>
-          </w:p>
-        </w:tc>
-        <w:tc>
-          <w:tcPr>
-            <w:tcW w:w="6158" w:type="dxa"/>
-            <w:gridSpan w:val="2"/>
-            <w:tcBorders>
-              <w:top w:val="single" w:sz="12" w:space="0" w:color="auto"/>
-              <w:left w:val="single" w:sz="12" w:space="0" w:color="auto"/>
-              <w:bottom w:val="single" w:sz="12" w:space="0" w:color="auto"/>
-              <w:right w:val="single" w:sz="12" w:space="0" w:color="auto"/>
-            </w:tcBorders>
-            <w:vAlign w:val="center"/>
-            <w:hideMark/>
-          </w:tcPr>
-          <w:p>
-            <w:pPr>
-              <w:spacing w:line="360" w:lineRule="auto"/>
-              <w:rPr>
-                <w:rFonts w:ascii="Times New Roman" w:hAnsi="Times New Roman" w:cs="Times New Roman"/>
-                <w:b/>
-                <w:bCs/>
-                <w:sz w:val="24"/>
-                <w:szCs w:val="24"/>
-              </w:rPr>
-            </w:pPr>
-            <w:r>
-              <w:rPr>
-                <w:rFonts w:ascii="Times New Roman" w:hAnsi="Times New Roman" w:cs="Times New Roman"/>
-                <w:b/>
-                <w:bCs/>
-                <w:sz w:val="24"/>
-                <w:szCs w:val="24"/>
-              </w:rPr>
-              <w:t xml:space="preserve">Literature Review </w:t>
-            </w:r>
-          </w:p>
-        </w:tc>
-        <w:tc>
-          <w:tcPr>
-            <w:tcW w:w="2693" w:type="dxa"/>
-            <w:tcBorders>
-              <w:top w:val="single" w:sz="12" w:space="0" w:color="auto"/>
-              <w:left w:val="single" w:sz="12" w:space="0" w:color="auto"/>
-              <w:bottom w:val="single" w:sz="12" w:space="0" w:color="auto"/>
-              <w:right w:val="single" w:sz="12" w:space="0" w:color="auto"/>
-            </w:tcBorders>
-            <w:vAlign w:val="center"/>
-          </w:tcPr>
-          <w:p>
-            <w:pPr>
-              <w:spacing w:line="360" w:lineRule="auto"/>
-              <w:jc w:val="center"/>
-              <w:rPr>
-                <w:rFonts w:ascii="Times New Roman" w:hAnsi="Times New Roman" w:cs="Times New Roman"/>
-                <w:b/>
-                <w:bCs/>
-                <w:sz w:val="24"/>
-                <w:szCs w:val="24"/>
-              </w:rPr>
-            </w:pPr>
-            <w:r>
-              <w:rPr>
-                <w:rFonts w:ascii="Times New Roman" w:hAnsi="Times New Roman" w:cs="Times New Roman"/>
-                <w:b/>
-                <w:bCs/>
-                <w:sz w:val="24"/>
-                <w:szCs w:val="24"/>
-              </w:rPr>
-              <w:t>07</w:t>
-            </w:r>
-          </w:p>
-        </w:tc>
-      </w:tr>
-      <w:tr>
-        <w:trPr>
-          <w:cantSplit/>
-          <w:trHeight w:val="64"/>
-        </w:trPr>
-        <w:tc>
-          <w:tcPr>
-            <w:tcW w:w="1340" w:type="dxa"/>
-            <w:tcBorders>
-              <w:top w:val="single" w:sz="12" w:space="0" w:color="auto"/>
-              <w:left w:val="single" w:sz="12" w:space="0" w:color="auto"/>
-              <w:bottom w:val="single" w:sz="12" w:space="0" w:color="auto"/>
-              <w:right w:val="single" w:sz="12" w:space="0" w:color="auto"/>
-            </w:tcBorders>
-            <w:vAlign w:val="center"/>
-            <w:hideMark/>
-          </w:tcPr>
-          <w:p>
-            <w:pPr>
-              <w:spacing w:line="360" w:lineRule="auto"/>
-              <w:jc w:val="center"/>
-              <w:rPr>
-                <w:rFonts w:ascii="Times New Roman" w:hAnsi="Times New Roman" w:cs="Times New Roman"/>
-                <w:b/>
-                <w:bCs/>
-                <w:sz w:val="24"/>
-                <w:szCs w:val="24"/>
-              </w:rPr>
-            </w:pPr>
-            <w:r>
-              <w:rPr>
-                <w:rFonts w:ascii="Times New Roman" w:hAnsi="Times New Roman" w:cs="Times New Roman"/>
-                <w:b/>
-                <w:bCs/>
-                <w:sz w:val="24"/>
-                <w:szCs w:val="24"/>
-              </w:rPr>
-              <w:t>Chapter 3</w:t>
-            </w:r>
-          </w:p>
-        </w:tc>
-        <w:tc>
-          <w:tcPr>
-            <w:tcW w:w="8851" w:type="dxa"/>
-            <w:gridSpan w:val="3"/>
-            <w:tcBorders>
-              <w:top w:val="single" w:sz="12" w:space="0" w:color="auto"/>
-              <w:left w:val="single" w:sz="12" w:space="0" w:color="auto"/>
-              <w:bottom w:val="single" w:sz="12" w:space="0" w:color="auto"/>
-              <w:right w:val="single" w:sz="12" w:space="0" w:color="auto"/>
-            </w:tcBorders>
-            <w:vAlign w:val="center"/>
-            <w:hideMark/>
-          </w:tcPr>
-          <w:p>
-            <w:pPr>
-              <w:spacing w:line="360" w:lineRule="auto"/>
-              <w:rPr>
-                <w:rFonts w:ascii="Times New Roman" w:hAnsi="Times New Roman" w:cs="Times New Roman"/>
-                <w:b/>
-                <w:bCs/>
-                <w:sz w:val="24"/>
-                <w:szCs w:val="24"/>
-              </w:rPr>
-            </w:pPr>
-            <w:r>
-              <w:rPr>
-                <w:rFonts w:ascii="Times New Roman" w:hAnsi="Times New Roman" w:cs="Times New Roman"/>
-                <w:b/>
-                <w:bCs/>
-                <w:sz w:val="24"/>
-                <w:szCs w:val="24"/>
-              </w:rPr>
-              <w:t>Strategic Analysis and Problem Definition</w:t>
-            </w:r>
-          </w:p>
-        </w:tc>
-      </w:tr>
-      <w:tr>
-        <w:trPr>
-          <w:trHeight w:val="540"/>
-        </w:trPr>
-        <w:tc>
-          <w:tcPr>
-            <w:tcW w:w="1358" w:type="dxa"/>
-            <w:gridSpan w:val="2"/>
-            <w:tcBorders>
-              <w:top w:val="single" w:sz="12" w:space="0" w:color="auto"/>
-              <w:left w:val="single" w:sz="12" w:space="0" w:color="auto"/>
-              <w:bottom w:val="single" w:sz="12" w:space="0" w:color="auto"/>
-              <w:right w:val="single" w:sz="12" w:space="0" w:color="auto"/>
-            </w:tcBorders>
-            <w:vAlign w:val="center"/>
-            <w:hideMark/>
-          </w:tcPr>
-          <w:p>
-            <w:pPr>
-              <w:spacing w:line="360" w:lineRule="auto"/>
-              <w:jc w:val="center"/>
-              <w:rPr>
-                <w:rFonts w:ascii="Times New Roman" w:hAnsi="Times New Roman" w:cs="Times New Roman"/>
-                <w:b/>
-                <w:bCs/>
-                <w:sz w:val="24"/>
-                <w:szCs w:val="24"/>
-              </w:rPr>
-            </w:pPr>
-            <w:r>
-              <w:rPr>
-                <w:rFonts w:ascii="Times New Roman" w:hAnsi="Times New Roman" w:cs="Times New Roman"/>
-                <w:b/>
-                <w:bCs/>
-                <w:sz w:val="24"/>
-                <w:szCs w:val="24"/>
-              </w:rPr>
-              <w:t>3.1</w:t>
-            </w:r>
-          </w:p>
-        </w:tc>
-        <w:tc>
-          <w:tcPr>
-            <w:tcW w:w="6140" w:type="dxa"/>
-            <w:tcBorders>
-              <w:top w:val="single" w:sz="12" w:space="0" w:color="auto"/>
-              <w:left w:val="single" w:sz="12" w:space="0" w:color="auto"/>
-              <w:bottom w:val="single" w:sz="12" w:space="0" w:color="auto"/>
-              <w:right w:val="single" w:sz="12" w:space="0" w:color="auto"/>
-            </w:tcBorders>
-            <w:vAlign w:val="center"/>
-            <w:hideMark/>
-          </w:tcPr>
-          <w:p>
-            <w:pPr>
-              <w:shd w:val="clear" w:color="auto" w:fill="FFFFFF"/>
-              <w:tabs>
-                <w:tab w:val="left" w:pos="4027"/>
-              </w:tabs>
-              <w:spacing w:after="100" w:afterAutospacing="1" w:line="240" w:lineRule="auto"/>
-              <w:jc w:val="both"/>
-              <w:rPr>
-                <w:rFonts w:ascii="Times New Roman" w:eastAsia="Times New Roman" w:hAnsi="Times New Roman" w:cs="Times New Roman"/>
-                <w:b/>
-                <w:bCs/>
-                <w:color w:val="212529"/>
-                <w:spacing w:val="-1"/>
-                <w:sz w:val="24"/>
-                <w:szCs w:val="24"/>
-              </w:rPr>
-            </w:pPr>
-            <w:r>
-              <w:rPr>
-                <w:rFonts w:ascii="Times New Roman" w:eastAsia="Times New Roman" w:hAnsi="Times New Roman" w:cs="Times New Roman"/>
-                <w:b/>
-                <w:bCs/>
-                <w:color w:val="212529"/>
-                <w:spacing w:val="-1"/>
-                <w:sz w:val="24"/>
-                <w:szCs w:val="24"/>
-              </w:rPr>
-              <w:t>SWOT Analysis</w:t>
-            </w:r>
-          </w:p>
-        </w:tc>
-        <w:tc>
-          <w:tcPr>
-            <w:tcW w:w="2693" w:type="dxa"/>
-            <w:tcBorders>
-              <w:top w:val="single" w:sz="12" w:space="0" w:color="auto"/>
-              <w:left w:val="single" w:sz="12" w:space="0" w:color="auto"/>
-              <w:bottom w:val="single" w:sz="12" w:space="0" w:color="auto"/>
-              <w:right w:val="single" w:sz="12" w:space="0" w:color="auto"/>
-            </w:tcBorders>
-            <w:vAlign w:val="center"/>
-            <w:hideMark/>
-          </w:tcPr>
-          <w:p>
-            <w:pPr>
-              <w:spacing w:line="360" w:lineRule="auto"/>
-              <w:jc w:val="center"/>
-              <w:rPr>
-                <w:rFonts w:ascii="Times New Roman" w:hAnsi="Times New Roman" w:cs="Times New Roman"/>
-                <w:b/>
-                <w:bCs/>
-                <w:sz w:val="24"/>
-                <w:szCs w:val="24"/>
-              </w:rPr>
-            </w:pPr>
-            <w:r>
-              <w:rPr>
-                <w:rFonts w:ascii="Times New Roman" w:hAnsi="Times New Roman" w:cs="Times New Roman"/>
-                <w:b/>
-                <w:bCs/>
-                <w:sz w:val="24"/>
-                <w:szCs w:val="24"/>
-              </w:rPr>
-              <w:t>09</w:t>
-            </w:r>
-          </w:p>
-        </w:tc>
-      </w:tr>
-      <w:tr>
-        <w:trPr>
-          <w:trHeight w:val="464"/>
-        </w:trPr>
-        <w:tc>
-          <w:tcPr>
-            <w:tcW w:w="1358" w:type="dxa"/>
-            <w:gridSpan w:val="2"/>
-            <w:tcBorders>
-              <w:top w:val="single" w:sz="12" w:space="0" w:color="auto"/>
-              <w:left w:val="single" w:sz="12" w:space="0" w:color="auto"/>
-              <w:bottom w:val="single" w:sz="12" w:space="0" w:color="auto"/>
-              <w:right w:val="single" w:sz="12" w:space="0" w:color="auto"/>
-            </w:tcBorders>
-            <w:vAlign w:val="center"/>
-            <w:hideMark/>
-          </w:tcPr>
-          <w:p>
-            <w:pPr>
-              <w:spacing w:line="360" w:lineRule="auto"/>
-              <w:jc w:val="center"/>
-              <w:rPr>
-                <w:rFonts w:ascii="Times New Roman" w:hAnsi="Times New Roman" w:cs="Times New Roman"/>
-                <w:b/>
-                <w:bCs/>
-                <w:sz w:val="24"/>
-                <w:szCs w:val="24"/>
-              </w:rPr>
-            </w:pPr>
-            <w:r>
-              <w:rPr>
-                <w:rFonts w:ascii="Times New Roman" w:hAnsi="Times New Roman" w:cs="Times New Roman"/>
-                <w:b/>
-                <w:bCs/>
-                <w:sz w:val="24"/>
-                <w:szCs w:val="24"/>
-              </w:rPr>
-              <w:t>3.2</w:t>
-            </w:r>
-          </w:p>
-        </w:tc>
-        <w:tc>
-          <w:tcPr>
-            <w:tcW w:w="6140" w:type="dxa"/>
-            <w:tcBorders>
-              <w:top w:val="single" w:sz="12" w:space="0" w:color="auto"/>
-              <w:left w:val="single" w:sz="12" w:space="0" w:color="auto"/>
-              <w:bottom w:val="single" w:sz="12" w:space="0" w:color="auto"/>
-              <w:right w:val="single" w:sz="12" w:space="0" w:color="auto"/>
-            </w:tcBorders>
-            <w:vAlign w:val="center"/>
-            <w:hideMark/>
-          </w:tcPr>
-          <w:p>
-            <w:pPr>
-              <w:pStyle w:val="BodyText"/>
-              <w:spacing w:before="0" w:line="360" w:lineRule="auto"/>
-              <w:ind w:left="0"/>
-              <w:jc w:val="both"/>
-              <w:rPr>
-                <w:rFonts w:cs="Times New Roman"/>
-                <w:b/>
-                <w:bCs/>
-              </w:rPr>
-            </w:pPr>
-            <w:r>
-              <w:rPr>
-                <w:rFonts w:cs="Times New Roman"/>
-                <w:b/>
-                <w:bCs/>
-                <w:color w:val="212529"/>
-                <w:spacing w:val="-1"/>
-              </w:rPr>
-              <w:t>Project Plan- GANTT Chart</w:t>
-            </w:r>
-          </w:p>
-        </w:tc>
-        <w:tc>
-          <w:tcPr>
-            <w:tcW w:w="2693" w:type="dxa"/>
-            <w:tcBorders>
-              <w:top w:val="single" w:sz="12" w:space="0" w:color="auto"/>
-              <w:left w:val="single" w:sz="12" w:space="0" w:color="auto"/>
-              <w:bottom w:val="single" w:sz="12" w:space="0" w:color="auto"/>
-              <w:right w:val="single" w:sz="12" w:space="0" w:color="auto"/>
-            </w:tcBorders>
-            <w:vAlign w:val="center"/>
-            <w:hideMark/>
-          </w:tcPr>
-          <w:p>
-            <w:pPr>
-              <w:spacing w:line="360" w:lineRule="auto"/>
-              <w:jc w:val="center"/>
-              <w:rPr>
-                <w:rFonts w:ascii="Times New Roman" w:hAnsi="Times New Roman" w:cs="Times New Roman"/>
-                <w:b/>
-                <w:bCs/>
-                <w:sz w:val="24"/>
-                <w:szCs w:val="24"/>
-              </w:rPr>
-            </w:pPr>
-            <w:r>
-              <w:rPr>
-                <w:rFonts w:ascii="Times New Roman" w:hAnsi="Times New Roman" w:cs="Times New Roman"/>
-                <w:b/>
-                <w:bCs/>
-                <w:sz w:val="24"/>
-                <w:szCs w:val="24"/>
-              </w:rPr>
-              <w:t>10</w:t>
-            </w:r>
-          </w:p>
-        </w:tc>
-      </w:tr>
-      <w:tr>
-        <w:trPr>
-          <w:trHeight w:val="464"/>
-        </w:trPr>
-        <w:tc>
-          <w:tcPr>
-            <w:tcW w:w="1358" w:type="dxa"/>
-            <w:gridSpan w:val="2"/>
-            <w:tcBorders>
-              <w:top w:val="single" w:sz="12" w:space="0" w:color="auto"/>
-              <w:left w:val="single" w:sz="12" w:space="0" w:color="auto"/>
-              <w:bottom w:val="single" w:sz="12" w:space="0" w:color="auto"/>
-              <w:right w:val="single" w:sz="12" w:space="0" w:color="auto"/>
-            </w:tcBorders>
-            <w:vAlign w:val="center"/>
-          </w:tcPr>
-          <w:p>
-            <w:pPr>
-              <w:spacing w:line="360" w:lineRule="auto"/>
-              <w:jc w:val="center"/>
-              <w:rPr>
-                <w:rFonts w:ascii="Times New Roman" w:hAnsi="Times New Roman" w:cs="Times New Roman"/>
-                <w:b/>
-                <w:bCs/>
-                <w:sz w:val="24"/>
-                <w:szCs w:val="24"/>
-              </w:rPr>
-            </w:pPr>
-            <w:r>
-              <w:rPr>
-                <w:rFonts w:ascii="Times New Roman" w:hAnsi="Times New Roman" w:cs="Times New Roman"/>
-                <w:b/>
-                <w:bCs/>
-                <w:sz w:val="24"/>
-                <w:szCs w:val="24"/>
-              </w:rPr>
-              <w:t>3.3</w:t>
-            </w:r>
-          </w:p>
-        </w:tc>
-        <w:tc>
-          <w:tcPr>
-            <w:tcW w:w="6140" w:type="dxa"/>
-            <w:tcBorders>
-              <w:top w:val="single" w:sz="12" w:space="0" w:color="auto"/>
-              <w:left w:val="single" w:sz="12" w:space="0" w:color="auto"/>
-              <w:bottom w:val="single" w:sz="12" w:space="0" w:color="auto"/>
-              <w:right w:val="single" w:sz="12" w:space="0" w:color="auto"/>
-            </w:tcBorders>
-            <w:vAlign w:val="center"/>
-          </w:tcPr>
-          <w:p>
-            <w:pPr>
-              <w:pStyle w:val="BodyText"/>
-              <w:spacing w:before="0" w:line="360" w:lineRule="auto"/>
-              <w:ind w:left="0"/>
-              <w:jc w:val="both"/>
-              <w:rPr>
-                <w:rFonts w:cs="Times New Roman"/>
-                <w:b/>
-                <w:bCs/>
-                <w:color w:val="212529"/>
-                <w:spacing w:val="-1"/>
-              </w:rPr>
-            </w:pPr>
-            <w:r>
-              <w:rPr>
-                <w:rFonts w:cs="Times New Roman"/>
-                <w:b/>
-                <w:bCs/>
-                <w:color w:val="212529"/>
-                <w:spacing w:val="-1"/>
-              </w:rPr>
-              <w:t>Refinement of problem statement</w:t>
-            </w:r>
-          </w:p>
-        </w:tc>
-        <w:tc>
-          <w:tcPr>
-            <w:tcW w:w="2693" w:type="dxa"/>
-            <w:tcBorders>
-              <w:top w:val="single" w:sz="12" w:space="0" w:color="auto"/>
-              <w:left w:val="single" w:sz="12" w:space="0" w:color="auto"/>
-              <w:bottom w:val="single" w:sz="12" w:space="0" w:color="auto"/>
-              <w:right w:val="single" w:sz="12" w:space="0" w:color="auto"/>
-            </w:tcBorders>
-            <w:vAlign w:val="center"/>
-          </w:tcPr>
-          <w:p>
-            <w:pPr>
-              <w:spacing w:line="360" w:lineRule="auto"/>
-              <w:jc w:val="center"/>
-              <w:rPr>
-                <w:rFonts w:ascii="Times New Roman" w:hAnsi="Times New Roman" w:cs="Times New Roman"/>
-                <w:b/>
-                <w:bCs/>
-                <w:sz w:val="24"/>
-                <w:szCs w:val="24"/>
-              </w:rPr>
-            </w:pPr>
-            <w:r>
-              <w:rPr>
-                <w:rFonts w:ascii="Times New Roman" w:hAnsi="Times New Roman" w:cs="Times New Roman"/>
-                <w:b/>
-                <w:bCs/>
-                <w:sz w:val="24"/>
-                <w:szCs w:val="24"/>
-              </w:rPr>
-              <w:t>10</w:t>
-            </w:r>
-          </w:p>
-        </w:tc>
-      </w:tr>
-      <w:tr>
-        <w:trPr>
-          <w:trHeight w:val="464"/>
-        </w:trPr>
-        <w:tc>
-          <w:tcPr>
-            <w:tcW w:w="1358" w:type="dxa"/>
-            <w:gridSpan w:val="2"/>
-            <w:tcBorders>
-              <w:top w:val="single" w:sz="12" w:space="0" w:color="auto"/>
-              <w:left w:val="single" w:sz="12" w:space="0" w:color="auto"/>
-              <w:bottom w:val="single" w:sz="12" w:space="0" w:color="auto"/>
-              <w:right w:val="single" w:sz="12" w:space="0" w:color="auto"/>
-            </w:tcBorders>
-            <w:vAlign w:val="center"/>
-          </w:tcPr>
-          <w:p>
-            <w:pPr>
-              <w:spacing w:line="360" w:lineRule="auto"/>
-              <w:jc w:val="center"/>
-              <w:rPr>
-                <w:rFonts w:ascii="Times New Roman" w:hAnsi="Times New Roman" w:cs="Times New Roman"/>
-                <w:b/>
-                <w:bCs/>
-                <w:sz w:val="24"/>
-                <w:szCs w:val="24"/>
-              </w:rPr>
-            </w:pPr>
-            <w:r>
-              <w:rPr>
-                <w:rFonts w:ascii="Times New Roman" w:hAnsi="Times New Roman" w:cs="Times New Roman"/>
-                <w:b/>
-                <w:bCs/>
-                <w:sz w:val="24"/>
-                <w:szCs w:val="24"/>
-              </w:rPr>
-              <w:t>Chapter 4</w:t>
-            </w:r>
-          </w:p>
-        </w:tc>
-        <w:tc>
-          <w:tcPr>
-            <w:tcW w:w="6140" w:type="dxa"/>
-            <w:tcBorders>
-              <w:top w:val="single" w:sz="12" w:space="0" w:color="auto"/>
-              <w:left w:val="single" w:sz="12" w:space="0" w:color="auto"/>
-              <w:bottom w:val="single" w:sz="12" w:space="0" w:color="auto"/>
-              <w:right w:val="single" w:sz="12" w:space="0" w:color="auto"/>
-            </w:tcBorders>
-            <w:vAlign w:val="center"/>
-          </w:tcPr>
-          <w:p>
-            <w:pPr>
-              <w:pStyle w:val="BodyText"/>
-              <w:spacing w:before="0" w:line="360" w:lineRule="auto"/>
-              <w:ind w:left="0"/>
-              <w:jc w:val="both"/>
-              <w:rPr>
-                <w:rFonts w:cs="Times New Roman"/>
-                <w:b/>
-                <w:bCs/>
-                <w:color w:val="212529"/>
-                <w:spacing w:val="-1"/>
-              </w:rPr>
-            </w:pPr>
-            <w:r>
-              <w:rPr>
-                <w:rFonts w:cs="Times New Roman"/>
-                <w:b/>
-                <w:bCs/>
-                <w:color w:val="212529"/>
-                <w:spacing w:val="-1"/>
-              </w:rPr>
-              <w:t>Methodology</w:t>
-            </w:r>
-          </w:p>
-        </w:tc>
-        <w:tc>
-          <w:tcPr>
-            <w:tcW w:w="2693" w:type="dxa"/>
-            <w:tcBorders>
-              <w:top w:val="single" w:sz="12" w:space="0" w:color="auto"/>
-              <w:left w:val="single" w:sz="12" w:space="0" w:color="auto"/>
-              <w:bottom w:val="single" w:sz="12" w:space="0" w:color="auto"/>
-              <w:right w:val="single" w:sz="12" w:space="0" w:color="auto"/>
-            </w:tcBorders>
-            <w:vAlign w:val="center"/>
-          </w:tcPr>
-          <w:p>
-            <w:pPr>
-              <w:spacing w:line="360" w:lineRule="auto"/>
-              <w:jc w:val="center"/>
-              <w:rPr>
-                <w:rFonts w:ascii="Times New Roman" w:hAnsi="Times New Roman" w:cs="Times New Roman"/>
-                <w:b/>
-                <w:bCs/>
-                <w:sz w:val="24"/>
-                <w:szCs w:val="24"/>
-              </w:rPr>
-            </w:pPr>
-            <w:r>
-              <w:rPr>
-                <w:rFonts w:ascii="Times New Roman" w:hAnsi="Times New Roman" w:cs="Times New Roman"/>
-                <w:b/>
-                <w:bCs/>
-                <w:sz w:val="24"/>
-                <w:szCs w:val="24"/>
-              </w:rPr>
-              <w:t>11</w:t>
-            </w:r>
-          </w:p>
-        </w:tc>
-      </w:tr>
-      <w:tr>
-        <w:trPr>
-          <w:trHeight w:val="464"/>
-        </w:trPr>
-        <w:tc>
-          <w:tcPr>
-            <w:tcW w:w="1358" w:type="dxa"/>
-            <w:gridSpan w:val="2"/>
-            <w:tcBorders>
-              <w:top w:val="single" w:sz="12" w:space="0" w:color="auto"/>
-              <w:left w:val="single" w:sz="12" w:space="0" w:color="auto"/>
-              <w:bottom w:val="single" w:sz="12" w:space="0" w:color="auto"/>
-              <w:right w:val="single" w:sz="12" w:space="0" w:color="auto"/>
-            </w:tcBorders>
-            <w:vAlign w:val="center"/>
-          </w:tcPr>
-          <w:p>
-            <w:pPr>
-              <w:spacing w:line="360" w:lineRule="auto"/>
-              <w:jc w:val="center"/>
-              <w:rPr>
-                <w:rFonts w:ascii="Times New Roman" w:hAnsi="Times New Roman" w:cs="Times New Roman"/>
-                <w:b/>
-                <w:bCs/>
-                <w:sz w:val="24"/>
-                <w:szCs w:val="24"/>
-              </w:rPr>
-            </w:pPr>
-            <w:r>
-              <w:rPr>
-                <w:rFonts w:ascii="Times New Roman" w:hAnsi="Times New Roman" w:cs="Times New Roman"/>
-                <w:b/>
-                <w:bCs/>
-                <w:sz w:val="24"/>
-                <w:szCs w:val="24"/>
-              </w:rPr>
-              <w:t>4.1</w:t>
-            </w:r>
-          </w:p>
-        </w:tc>
-        <w:tc>
-          <w:tcPr>
-            <w:tcW w:w="6140" w:type="dxa"/>
-            <w:tcBorders>
-              <w:top w:val="single" w:sz="12" w:space="0" w:color="auto"/>
-              <w:left w:val="single" w:sz="12" w:space="0" w:color="auto"/>
-              <w:bottom w:val="single" w:sz="12" w:space="0" w:color="auto"/>
-              <w:right w:val="single" w:sz="12" w:space="0" w:color="auto"/>
-            </w:tcBorders>
-            <w:vAlign w:val="center"/>
-          </w:tcPr>
-          <w:p>
-            <w:pPr>
-              <w:pStyle w:val="BodyText"/>
-              <w:spacing w:before="0" w:line="360" w:lineRule="auto"/>
-              <w:ind w:left="0"/>
-              <w:jc w:val="both"/>
-              <w:rPr>
-                <w:rFonts w:cs="Times New Roman"/>
-                <w:b/>
-                <w:bCs/>
-                <w:color w:val="212529"/>
-                <w:spacing w:val="-1"/>
-              </w:rPr>
-            </w:pPr>
-            <w:r>
-              <w:rPr>
-                <w:rFonts w:cs="Times New Roman"/>
-                <w:b/>
-                <w:bCs/>
-                <w:color w:val="212529"/>
-                <w:spacing w:val="-1"/>
-              </w:rPr>
-              <w:t>Description of the approach</w:t>
-            </w:r>
-          </w:p>
-        </w:tc>
-        <w:tc>
-          <w:tcPr>
-            <w:tcW w:w="2693" w:type="dxa"/>
-            <w:tcBorders>
-              <w:top w:val="single" w:sz="12" w:space="0" w:color="auto"/>
-              <w:left w:val="single" w:sz="12" w:space="0" w:color="auto"/>
-              <w:bottom w:val="single" w:sz="12" w:space="0" w:color="auto"/>
-              <w:right w:val="single" w:sz="12" w:space="0" w:color="auto"/>
-            </w:tcBorders>
-            <w:vAlign w:val="center"/>
-          </w:tcPr>
-          <w:p>
-            <w:pPr>
-              <w:spacing w:line="360" w:lineRule="auto"/>
-              <w:jc w:val="center"/>
-              <w:rPr>
-                <w:rFonts w:ascii="Times New Roman" w:hAnsi="Times New Roman" w:cs="Times New Roman"/>
-                <w:b/>
-                <w:bCs/>
-                <w:sz w:val="24"/>
-                <w:szCs w:val="24"/>
-              </w:rPr>
-            </w:pPr>
-            <w:r>
-              <w:rPr>
-                <w:rFonts w:ascii="Times New Roman" w:hAnsi="Times New Roman" w:cs="Times New Roman"/>
-                <w:b/>
-                <w:bCs/>
-                <w:sz w:val="24"/>
-                <w:szCs w:val="24"/>
-              </w:rPr>
-              <w:t>11</w:t>
-            </w:r>
-          </w:p>
-        </w:tc>
-      </w:tr>
-      <w:tr>
-        <w:trPr>
-          <w:trHeight w:val="464"/>
-        </w:trPr>
-        <w:tc>
-          <w:tcPr>
-            <w:tcW w:w="1358" w:type="dxa"/>
-            <w:gridSpan w:val="2"/>
-            <w:tcBorders>
-              <w:top w:val="single" w:sz="12" w:space="0" w:color="auto"/>
-              <w:left w:val="single" w:sz="12" w:space="0" w:color="auto"/>
-              <w:bottom w:val="single" w:sz="12" w:space="0" w:color="auto"/>
-              <w:right w:val="single" w:sz="12" w:space="0" w:color="auto"/>
-            </w:tcBorders>
-            <w:vAlign w:val="center"/>
-          </w:tcPr>
-          <w:p>
-            <w:pPr>
-              <w:spacing w:line="360" w:lineRule="auto"/>
-              <w:jc w:val="center"/>
-              <w:rPr>
-                <w:rFonts w:ascii="Times New Roman" w:hAnsi="Times New Roman" w:cs="Times New Roman"/>
-                <w:b/>
-                <w:bCs/>
-                <w:sz w:val="24"/>
-                <w:szCs w:val="24"/>
-              </w:rPr>
-            </w:pPr>
-            <w:r>
-              <w:rPr>
-                <w:rFonts w:ascii="Times New Roman" w:hAnsi="Times New Roman" w:cs="Times New Roman"/>
-                <w:b/>
-                <w:bCs/>
-                <w:sz w:val="24"/>
-                <w:szCs w:val="24"/>
-              </w:rPr>
-              <w:t>4.2</w:t>
-            </w:r>
-          </w:p>
-        </w:tc>
-        <w:tc>
-          <w:tcPr>
-            <w:tcW w:w="6140" w:type="dxa"/>
-            <w:tcBorders>
-              <w:top w:val="single" w:sz="12" w:space="0" w:color="auto"/>
-              <w:left w:val="single" w:sz="12" w:space="0" w:color="auto"/>
-              <w:bottom w:val="single" w:sz="12" w:space="0" w:color="auto"/>
-              <w:right w:val="single" w:sz="12" w:space="0" w:color="auto"/>
-            </w:tcBorders>
-            <w:vAlign w:val="center"/>
-          </w:tcPr>
-          <w:p>
-            <w:pPr>
-              <w:pStyle w:val="BodyText"/>
-              <w:spacing w:before="0" w:line="360" w:lineRule="auto"/>
-              <w:ind w:left="0"/>
-              <w:jc w:val="both"/>
-              <w:rPr>
-                <w:rFonts w:cs="Times New Roman"/>
-                <w:b/>
-                <w:bCs/>
-                <w:color w:val="212529"/>
-                <w:spacing w:val="-1"/>
-              </w:rPr>
-            </w:pPr>
-            <w:r>
-              <w:rPr>
-                <w:rFonts w:cs="Times New Roman"/>
-                <w:b/>
-                <w:bCs/>
-                <w:color w:val="212529"/>
-                <w:spacing w:val="-1"/>
-              </w:rPr>
-              <w:t xml:space="preserve">Tools and </w:t>
-            </w:r>
-            <w:proofErr w:type="spellStart"/>
-            <w:r>
-              <w:rPr>
-                <w:rFonts w:cs="Times New Roman"/>
-                <w:b/>
-                <w:bCs/>
-                <w:color w:val="212529"/>
-                <w:spacing w:val="-1"/>
-              </w:rPr>
-              <w:t>technoques</w:t>
-            </w:r>
-            <w:proofErr w:type="spellEnd"/>
-            <w:r>
-              <w:rPr>
-                <w:rFonts w:cs="Times New Roman"/>
-                <w:b/>
-                <w:bCs/>
-                <w:color w:val="212529"/>
-                <w:spacing w:val="-1"/>
-              </w:rPr>
-              <w:t xml:space="preserve"> utilized</w:t>
-            </w:r>
-          </w:p>
-        </w:tc>
-        <w:tc>
-          <w:tcPr>
-            <w:tcW w:w="2693" w:type="dxa"/>
-            <w:tcBorders>
-              <w:top w:val="single" w:sz="12" w:space="0" w:color="auto"/>
-              <w:left w:val="single" w:sz="12" w:space="0" w:color="auto"/>
-              <w:bottom w:val="single" w:sz="12" w:space="0" w:color="auto"/>
-              <w:right w:val="single" w:sz="12" w:space="0" w:color="auto"/>
-            </w:tcBorders>
-            <w:vAlign w:val="center"/>
-          </w:tcPr>
-          <w:p>
-            <w:pPr>
-              <w:spacing w:line="360" w:lineRule="auto"/>
-              <w:jc w:val="center"/>
-              <w:rPr>
-                <w:rFonts w:ascii="Times New Roman" w:hAnsi="Times New Roman" w:cs="Times New Roman"/>
-                <w:b/>
-                <w:bCs/>
-                <w:sz w:val="24"/>
-                <w:szCs w:val="24"/>
-              </w:rPr>
-            </w:pPr>
-            <w:r>
-              <w:rPr>
-                <w:rFonts w:ascii="Times New Roman" w:hAnsi="Times New Roman" w:cs="Times New Roman"/>
-                <w:b/>
-                <w:bCs/>
-                <w:sz w:val="24"/>
-                <w:szCs w:val="24"/>
-              </w:rPr>
-              <w:t>12</w:t>
-            </w:r>
-          </w:p>
-        </w:tc>
-      </w:tr>
-      <w:tr>
-        <w:trPr>
-          <w:trHeight w:val="464"/>
-        </w:trPr>
-        <w:tc>
-          <w:tcPr>
-            <w:tcW w:w="1358" w:type="dxa"/>
-            <w:gridSpan w:val="2"/>
-            <w:tcBorders>
-              <w:top w:val="single" w:sz="12" w:space="0" w:color="auto"/>
-              <w:left w:val="single" w:sz="12" w:space="0" w:color="auto"/>
-              <w:bottom w:val="single" w:sz="12" w:space="0" w:color="auto"/>
-              <w:right w:val="single" w:sz="12" w:space="0" w:color="auto"/>
-            </w:tcBorders>
-            <w:vAlign w:val="center"/>
-          </w:tcPr>
-          <w:p>
-            <w:pPr>
-              <w:spacing w:line="360" w:lineRule="auto"/>
-              <w:jc w:val="center"/>
-              <w:rPr>
-                <w:rFonts w:ascii="Times New Roman" w:hAnsi="Times New Roman" w:cs="Times New Roman"/>
-                <w:b/>
-                <w:bCs/>
-                <w:sz w:val="24"/>
-                <w:szCs w:val="24"/>
-              </w:rPr>
-            </w:pPr>
-            <w:r>
-              <w:rPr>
-                <w:rFonts w:ascii="Times New Roman" w:hAnsi="Times New Roman" w:cs="Times New Roman"/>
-                <w:b/>
-                <w:bCs/>
-                <w:sz w:val="24"/>
-                <w:szCs w:val="24"/>
-              </w:rPr>
-              <w:t>4.3</w:t>
-            </w:r>
-          </w:p>
-        </w:tc>
-        <w:tc>
-          <w:tcPr>
-            <w:tcW w:w="6140" w:type="dxa"/>
-            <w:tcBorders>
-              <w:top w:val="single" w:sz="12" w:space="0" w:color="auto"/>
-              <w:left w:val="single" w:sz="12" w:space="0" w:color="auto"/>
-              <w:bottom w:val="single" w:sz="12" w:space="0" w:color="auto"/>
-              <w:right w:val="single" w:sz="12" w:space="0" w:color="auto"/>
-            </w:tcBorders>
-            <w:vAlign w:val="center"/>
-          </w:tcPr>
-          <w:p>
-            <w:pPr>
-              <w:pStyle w:val="BodyText"/>
-              <w:spacing w:before="0" w:line="360" w:lineRule="auto"/>
-              <w:ind w:left="0"/>
-              <w:jc w:val="both"/>
-              <w:rPr>
-                <w:rFonts w:cs="Times New Roman"/>
-                <w:b/>
-                <w:bCs/>
-                <w:color w:val="212529"/>
-                <w:spacing w:val="-1"/>
-              </w:rPr>
-            </w:pPr>
-            <w:r>
-              <w:rPr>
-                <w:rFonts w:cs="Times New Roman"/>
-                <w:b/>
-                <w:bCs/>
-                <w:color w:val="212529"/>
-                <w:spacing w:val="-1"/>
-              </w:rPr>
-              <w:t xml:space="preserve">Design </w:t>
-            </w:r>
-            <w:proofErr w:type="spellStart"/>
-            <w:r>
-              <w:rPr>
-                <w:rFonts w:cs="Times New Roman"/>
-                <w:b/>
-                <w:bCs/>
-                <w:color w:val="212529"/>
-                <w:spacing w:val="-1"/>
-              </w:rPr>
-              <w:t>Consederations</w:t>
-            </w:r>
-            <w:proofErr w:type="spellEnd"/>
-          </w:p>
-        </w:tc>
-        <w:tc>
-          <w:tcPr>
-            <w:tcW w:w="2693" w:type="dxa"/>
-            <w:tcBorders>
-              <w:top w:val="single" w:sz="12" w:space="0" w:color="auto"/>
-              <w:left w:val="single" w:sz="12" w:space="0" w:color="auto"/>
-              <w:bottom w:val="single" w:sz="12" w:space="0" w:color="auto"/>
-              <w:right w:val="single" w:sz="12" w:space="0" w:color="auto"/>
-            </w:tcBorders>
-            <w:vAlign w:val="center"/>
-          </w:tcPr>
-          <w:p>
-            <w:pPr>
-              <w:spacing w:line="360" w:lineRule="auto"/>
-              <w:jc w:val="center"/>
-              <w:rPr>
-                <w:rFonts w:ascii="Times New Roman" w:hAnsi="Times New Roman" w:cs="Times New Roman"/>
-                <w:b/>
-                <w:bCs/>
-                <w:sz w:val="24"/>
-                <w:szCs w:val="24"/>
-              </w:rPr>
-            </w:pPr>
-            <w:r>
-              <w:rPr>
-                <w:rFonts w:ascii="Times New Roman" w:hAnsi="Times New Roman" w:cs="Times New Roman"/>
-                <w:b/>
-                <w:bCs/>
-                <w:sz w:val="24"/>
-                <w:szCs w:val="24"/>
-              </w:rPr>
-              <w:t>16</w:t>
-            </w:r>
-          </w:p>
-        </w:tc>
-      </w:tr>
-      <w:tr>
-        <w:trPr>
-          <w:trHeight w:val="464"/>
-        </w:trPr>
-        <w:tc>
-          <w:tcPr>
-            <w:tcW w:w="1358" w:type="dxa"/>
-            <w:gridSpan w:val="2"/>
-            <w:tcBorders>
-              <w:top w:val="single" w:sz="12" w:space="0" w:color="auto"/>
-              <w:left w:val="single" w:sz="12" w:space="0" w:color="auto"/>
-              <w:bottom w:val="single" w:sz="12" w:space="0" w:color="auto"/>
-              <w:right w:val="single" w:sz="12" w:space="0" w:color="auto"/>
-            </w:tcBorders>
-            <w:vAlign w:val="center"/>
-          </w:tcPr>
-          <w:p>
-            <w:pPr>
-              <w:spacing w:line="360" w:lineRule="auto"/>
-              <w:jc w:val="center"/>
-              <w:rPr>
-                <w:rFonts w:ascii="Times New Roman" w:hAnsi="Times New Roman" w:cs="Times New Roman"/>
-                <w:b/>
-                <w:bCs/>
-                <w:sz w:val="24"/>
-                <w:szCs w:val="24"/>
-              </w:rPr>
-            </w:pPr>
-            <w:r>
-              <w:rPr>
-                <w:rFonts w:ascii="Times New Roman" w:hAnsi="Times New Roman" w:cs="Times New Roman"/>
-                <w:b/>
-                <w:bCs/>
-                <w:sz w:val="24"/>
-                <w:szCs w:val="24"/>
-              </w:rPr>
-              <w:t>4.4</w:t>
-            </w:r>
-          </w:p>
-        </w:tc>
-        <w:tc>
-          <w:tcPr>
-            <w:tcW w:w="6140" w:type="dxa"/>
-            <w:tcBorders>
-              <w:top w:val="single" w:sz="12" w:space="0" w:color="auto"/>
-              <w:left w:val="single" w:sz="12" w:space="0" w:color="auto"/>
-              <w:bottom w:val="single" w:sz="12" w:space="0" w:color="auto"/>
-              <w:right w:val="single" w:sz="12" w:space="0" w:color="auto"/>
-            </w:tcBorders>
-            <w:vAlign w:val="center"/>
-          </w:tcPr>
-          <w:p>
-            <w:pPr>
-              <w:pStyle w:val="BodyText"/>
-              <w:spacing w:before="0" w:line="360" w:lineRule="auto"/>
-              <w:ind w:left="0"/>
-              <w:jc w:val="both"/>
-              <w:rPr>
-                <w:rFonts w:cs="Times New Roman"/>
-                <w:b/>
-                <w:bCs/>
-                <w:color w:val="212529"/>
-                <w:spacing w:val="-1"/>
-              </w:rPr>
-            </w:pPr>
-            <w:r>
-              <w:rPr>
-                <w:rFonts w:cs="Times New Roman"/>
-                <w:b/>
-                <w:bCs/>
-                <w:color w:val="212529"/>
-                <w:spacing w:val="-1"/>
-              </w:rPr>
-              <w:t>Application.</w:t>
-            </w:r>
-          </w:p>
-        </w:tc>
-        <w:tc>
-          <w:tcPr>
-            <w:tcW w:w="2693" w:type="dxa"/>
-            <w:tcBorders>
-              <w:top w:val="single" w:sz="12" w:space="0" w:color="auto"/>
-              <w:left w:val="single" w:sz="12" w:space="0" w:color="auto"/>
-              <w:bottom w:val="single" w:sz="12" w:space="0" w:color="auto"/>
-              <w:right w:val="single" w:sz="12" w:space="0" w:color="auto"/>
-            </w:tcBorders>
-            <w:vAlign w:val="center"/>
-          </w:tcPr>
-          <w:p>
-            <w:pPr>
-              <w:spacing w:line="360" w:lineRule="auto"/>
-              <w:jc w:val="center"/>
-              <w:rPr>
-                <w:rFonts w:ascii="Times New Roman" w:hAnsi="Times New Roman" w:cs="Times New Roman"/>
-                <w:b/>
-                <w:bCs/>
-                <w:sz w:val="24"/>
-                <w:szCs w:val="24"/>
-              </w:rPr>
-            </w:pPr>
-            <w:r>
-              <w:rPr>
-                <w:rFonts w:ascii="Times New Roman" w:hAnsi="Times New Roman" w:cs="Times New Roman"/>
-                <w:b/>
-                <w:bCs/>
-                <w:sz w:val="24"/>
-                <w:szCs w:val="24"/>
-              </w:rPr>
-              <w:t>17</w:t>
-            </w:r>
-          </w:p>
-        </w:tc>
-      </w:tr>
-      <w:tr>
-        <w:trPr>
-          <w:trHeight w:val="464"/>
-        </w:trPr>
-        <w:tc>
-          <w:tcPr>
-            <w:tcW w:w="1358" w:type="dxa"/>
-            <w:gridSpan w:val="2"/>
-            <w:tcBorders>
-              <w:top w:val="single" w:sz="12" w:space="0" w:color="auto"/>
-              <w:left w:val="single" w:sz="12" w:space="0" w:color="auto"/>
-              <w:bottom w:val="single" w:sz="12" w:space="0" w:color="auto"/>
-              <w:right w:val="single" w:sz="12" w:space="0" w:color="auto"/>
-            </w:tcBorders>
-            <w:vAlign w:val="center"/>
-          </w:tcPr>
-          <w:p>
-            <w:pPr>
-              <w:spacing w:line="360" w:lineRule="auto"/>
-              <w:jc w:val="center"/>
-              <w:rPr>
-                <w:rFonts w:ascii="Times New Roman" w:hAnsi="Times New Roman" w:cs="Times New Roman"/>
-                <w:b/>
-                <w:bCs/>
-                <w:sz w:val="24"/>
-                <w:szCs w:val="24"/>
-              </w:rPr>
-            </w:pPr>
-            <w:r>
-              <w:rPr>
-                <w:rFonts w:ascii="Times New Roman" w:hAnsi="Times New Roman" w:cs="Times New Roman"/>
-                <w:b/>
-                <w:bCs/>
-                <w:sz w:val="24"/>
-                <w:szCs w:val="24"/>
-              </w:rPr>
-              <w:t>Chapter 5</w:t>
-            </w:r>
-          </w:p>
-        </w:tc>
-        <w:tc>
-          <w:tcPr>
-            <w:tcW w:w="6140" w:type="dxa"/>
-            <w:tcBorders>
-              <w:top w:val="single" w:sz="12" w:space="0" w:color="auto"/>
-              <w:left w:val="single" w:sz="12" w:space="0" w:color="auto"/>
-              <w:bottom w:val="single" w:sz="12" w:space="0" w:color="auto"/>
-              <w:right w:val="single" w:sz="12" w:space="0" w:color="auto"/>
-            </w:tcBorders>
-            <w:vAlign w:val="center"/>
-          </w:tcPr>
-          <w:p>
-            <w:pPr>
-              <w:pStyle w:val="BodyText"/>
-              <w:spacing w:before="0" w:line="360" w:lineRule="auto"/>
-              <w:ind w:left="0"/>
-              <w:jc w:val="both"/>
-              <w:rPr>
-                <w:rFonts w:cs="Times New Roman"/>
-                <w:b/>
-                <w:bCs/>
-                <w:color w:val="212529"/>
-                <w:spacing w:val="-1"/>
-              </w:rPr>
-            </w:pPr>
-            <w:r>
-              <w:rPr>
-                <w:rFonts w:cs="Times New Roman"/>
-                <w:b/>
-                <w:bCs/>
-                <w:color w:val="212529"/>
-                <w:spacing w:val="-1"/>
-              </w:rPr>
-              <w:t>Implementation</w:t>
-            </w:r>
-          </w:p>
-        </w:tc>
-        <w:tc>
-          <w:tcPr>
-            <w:tcW w:w="2693" w:type="dxa"/>
-            <w:tcBorders>
-              <w:top w:val="single" w:sz="12" w:space="0" w:color="auto"/>
-              <w:left w:val="single" w:sz="12" w:space="0" w:color="auto"/>
-              <w:bottom w:val="single" w:sz="12" w:space="0" w:color="auto"/>
-              <w:right w:val="single" w:sz="12" w:space="0" w:color="auto"/>
-            </w:tcBorders>
-            <w:vAlign w:val="center"/>
-          </w:tcPr>
-          <w:p>
-            <w:pPr>
-              <w:spacing w:line="360" w:lineRule="auto"/>
-              <w:jc w:val="center"/>
-              <w:rPr>
-                <w:rFonts w:ascii="Times New Roman" w:hAnsi="Times New Roman" w:cs="Times New Roman"/>
-                <w:b/>
-                <w:bCs/>
-                <w:sz w:val="24"/>
-                <w:szCs w:val="24"/>
-              </w:rPr>
-            </w:pPr>
-            <w:r>
-              <w:rPr>
-                <w:rFonts w:ascii="Times New Roman" w:hAnsi="Times New Roman" w:cs="Times New Roman"/>
-                <w:b/>
-                <w:bCs/>
-                <w:sz w:val="24"/>
-                <w:szCs w:val="24"/>
-              </w:rPr>
-              <w:t>18</w:t>
-            </w:r>
-          </w:p>
-        </w:tc>
-      </w:tr>
-      <w:tr>
-        <w:trPr>
-          <w:trHeight w:val="464"/>
-        </w:trPr>
-        <w:tc>
-          <w:tcPr>
-            <w:tcW w:w="1358" w:type="dxa"/>
-            <w:gridSpan w:val="2"/>
-            <w:tcBorders>
-              <w:top w:val="single" w:sz="12" w:space="0" w:color="auto"/>
-              <w:left w:val="single" w:sz="12" w:space="0" w:color="auto"/>
-              <w:bottom w:val="single" w:sz="12" w:space="0" w:color="auto"/>
-              <w:right w:val="single" w:sz="12" w:space="0" w:color="auto"/>
-            </w:tcBorders>
-            <w:vAlign w:val="center"/>
-          </w:tcPr>
-          <w:p>
-            <w:pPr>
-              <w:spacing w:line="360" w:lineRule="auto"/>
-              <w:jc w:val="center"/>
-              <w:rPr>
-                <w:rFonts w:ascii="Times New Roman" w:hAnsi="Times New Roman" w:cs="Times New Roman"/>
-                <w:b/>
-                <w:bCs/>
-                <w:sz w:val="24"/>
-                <w:szCs w:val="24"/>
-              </w:rPr>
-            </w:pPr>
-            <w:r>
-              <w:rPr>
-                <w:rFonts w:ascii="Times New Roman" w:hAnsi="Times New Roman" w:cs="Times New Roman"/>
-                <w:b/>
-                <w:bCs/>
-                <w:sz w:val="24"/>
-                <w:szCs w:val="24"/>
-              </w:rPr>
-              <w:t>5.1</w:t>
-            </w:r>
-          </w:p>
-        </w:tc>
-        <w:tc>
-          <w:tcPr>
-            <w:tcW w:w="6140" w:type="dxa"/>
-            <w:tcBorders>
-              <w:top w:val="single" w:sz="12" w:space="0" w:color="auto"/>
-              <w:left w:val="single" w:sz="12" w:space="0" w:color="auto"/>
-              <w:bottom w:val="single" w:sz="12" w:space="0" w:color="auto"/>
-              <w:right w:val="single" w:sz="12" w:space="0" w:color="auto"/>
-            </w:tcBorders>
-            <w:vAlign w:val="center"/>
-          </w:tcPr>
-          <w:p>
-            <w:pPr>
-              <w:pStyle w:val="BodyText"/>
-              <w:spacing w:before="0" w:line="360" w:lineRule="auto"/>
-              <w:ind w:left="0"/>
-              <w:jc w:val="both"/>
-              <w:rPr>
-                <w:rFonts w:cs="Times New Roman"/>
-                <w:b/>
-                <w:bCs/>
-                <w:color w:val="212529"/>
-                <w:spacing w:val="-1"/>
-              </w:rPr>
-            </w:pPr>
-            <w:r>
-              <w:rPr>
-                <w:rFonts w:cs="Times New Roman"/>
-                <w:b/>
-                <w:bCs/>
-                <w:color w:val="212529"/>
-                <w:spacing w:val="-1"/>
-              </w:rPr>
-              <w:t xml:space="preserve">Description pf how the project was executed </w:t>
-            </w:r>
-          </w:p>
-        </w:tc>
-        <w:tc>
-          <w:tcPr>
-            <w:tcW w:w="2693" w:type="dxa"/>
-            <w:tcBorders>
-              <w:top w:val="single" w:sz="12" w:space="0" w:color="auto"/>
-              <w:left w:val="single" w:sz="12" w:space="0" w:color="auto"/>
-              <w:bottom w:val="single" w:sz="12" w:space="0" w:color="auto"/>
-              <w:right w:val="single" w:sz="12" w:space="0" w:color="auto"/>
-            </w:tcBorders>
-            <w:vAlign w:val="center"/>
-          </w:tcPr>
-          <w:p>
-            <w:pPr>
-              <w:spacing w:line="360" w:lineRule="auto"/>
-              <w:jc w:val="center"/>
-              <w:rPr>
-                <w:rFonts w:ascii="Times New Roman" w:hAnsi="Times New Roman" w:cs="Times New Roman"/>
-                <w:b/>
-                <w:bCs/>
-                <w:sz w:val="24"/>
-                <w:szCs w:val="24"/>
-              </w:rPr>
-            </w:pPr>
-            <w:r>
-              <w:rPr>
-                <w:rFonts w:ascii="Times New Roman" w:hAnsi="Times New Roman" w:cs="Times New Roman"/>
-                <w:b/>
-                <w:bCs/>
-                <w:sz w:val="24"/>
-                <w:szCs w:val="24"/>
-              </w:rPr>
-              <w:t>15</w:t>
-            </w:r>
-          </w:p>
-        </w:tc>
-      </w:tr>
-      <w:tr>
-        <w:trPr>
-          <w:trHeight w:val="464"/>
-        </w:trPr>
-        <w:tc>
-          <w:tcPr>
-            <w:tcW w:w="1358" w:type="dxa"/>
-            <w:gridSpan w:val="2"/>
-            <w:tcBorders>
-              <w:top w:val="single" w:sz="12" w:space="0" w:color="auto"/>
-              <w:left w:val="single" w:sz="12" w:space="0" w:color="auto"/>
-              <w:bottom w:val="single" w:sz="12" w:space="0" w:color="auto"/>
-              <w:right w:val="single" w:sz="12" w:space="0" w:color="auto"/>
-            </w:tcBorders>
-            <w:vAlign w:val="center"/>
-          </w:tcPr>
-          <w:p>
-            <w:pPr>
-              <w:spacing w:line="360" w:lineRule="auto"/>
-              <w:jc w:val="center"/>
-              <w:rPr>
-                <w:rFonts w:ascii="Times New Roman" w:hAnsi="Times New Roman" w:cs="Times New Roman"/>
-                <w:b/>
-                <w:bCs/>
-                <w:sz w:val="24"/>
-                <w:szCs w:val="24"/>
-              </w:rPr>
-            </w:pPr>
-            <w:r>
-              <w:rPr>
-                <w:rFonts w:ascii="Times New Roman" w:hAnsi="Times New Roman" w:cs="Times New Roman"/>
-                <w:b/>
-                <w:bCs/>
-                <w:sz w:val="24"/>
-                <w:szCs w:val="24"/>
-              </w:rPr>
-              <w:t>5.2</w:t>
-            </w:r>
-          </w:p>
-        </w:tc>
-        <w:tc>
-          <w:tcPr>
-            <w:tcW w:w="6140" w:type="dxa"/>
-            <w:tcBorders>
-              <w:top w:val="single" w:sz="12" w:space="0" w:color="auto"/>
-              <w:left w:val="single" w:sz="12" w:space="0" w:color="auto"/>
-              <w:bottom w:val="single" w:sz="12" w:space="0" w:color="auto"/>
-              <w:right w:val="single" w:sz="12" w:space="0" w:color="auto"/>
-            </w:tcBorders>
-            <w:vAlign w:val="center"/>
-          </w:tcPr>
-          <w:p>
-            <w:pPr>
-              <w:pStyle w:val="BodyText"/>
-              <w:spacing w:before="0" w:line="360" w:lineRule="auto"/>
-              <w:ind w:left="0"/>
-              <w:jc w:val="both"/>
-              <w:rPr>
-                <w:rFonts w:cs="Times New Roman"/>
-                <w:b/>
-                <w:bCs/>
-                <w:color w:val="212529"/>
-                <w:spacing w:val="-1"/>
-              </w:rPr>
-            </w:pPr>
-            <w:r>
-              <w:rPr>
-                <w:rFonts w:cs="Times New Roman"/>
-                <w:b/>
-                <w:bCs/>
-                <w:color w:val="212529"/>
-                <w:spacing w:val="-1"/>
-              </w:rPr>
-              <w:t xml:space="preserve">Challenges faced and solutions implemented. </w:t>
-            </w:r>
-          </w:p>
-        </w:tc>
-        <w:tc>
-          <w:tcPr>
-            <w:tcW w:w="2693" w:type="dxa"/>
-            <w:tcBorders>
-              <w:top w:val="single" w:sz="12" w:space="0" w:color="auto"/>
-              <w:left w:val="single" w:sz="12" w:space="0" w:color="auto"/>
-              <w:bottom w:val="single" w:sz="12" w:space="0" w:color="auto"/>
-              <w:right w:val="single" w:sz="12" w:space="0" w:color="auto"/>
-            </w:tcBorders>
-            <w:vAlign w:val="center"/>
-          </w:tcPr>
-          <w:p>
-            <w:pPr>
-              <w:spacing w:line="360" w:lineRule="auto"/>
-              <w:jc w:val="center"/>
-              <w:rPr>
-                <w:rFonts w:ascii="Times New Roman" w:hAnsi="Times New Roman" w:cs="Times New Roman"/>
-                <w:b/>
-                <w:bCs/>
-                <w:sz w:val="24"/>
-                <w:szCs w:val="24"/>
-              </w:rPr>
-            </w:pPr>
-            <w:r>
-              <w:rPr>
-                <w:rFonts w:ascii="Times New Roman" w:hAnsi="Times New Roman" w:cs="Times New Roman"/>
-                <w:b/>
-                <w:bCs/>
-                <w:sz w:val="24"/>
-                <w:szCs w:val="24"/>
-              </w:rPr>
-              <w:t>20</w:t>
-            </w:r>
-          </w:p>
-        </w:tc>
-      </w:tr>
-      <w:tr>
-        <w:trPr>
-          <w:trHeight w:val="464"/>
-        </w:trPr>
-        <w:tc>
-          <w:tcPr>
-            <w:tcW w:w="1358" w:type="dxa"/>
-            <w:gridSpan w:val="2"/>
-            <w:tcBorders>
-              <w:top w:val="single" w:sz="12" w:space="0" w:color="auto"/>
-              <w:left w:val="single" w:sz="12" w:space="0" w:color="auto"/>
-              <w:bottom w:val="single" w:sz="12" w:space="0" w:color="auto"/>
-              <w:right w:val="single" w:sz="12" w:space="0" w:color="auto"/>
-            </w:tcBorders>
-            <w:vAlign w:val="center"/>
-          </w:tcPr>
-          <w:p>
-            <w:pPr>
-              <w:spacing w:line="360" w:lineRule="auto"/>
-              <w:jc w:val="center"/>
-              <w:rPr>
-                <w:rFonts w:ascii="Times New Roman" w:hAnsi="Times New Roman" w:cs="Times New Roman"/>
-                <w:b/>
-                <w:bCs/>
-                <w:sz w:val="24"/>
-                <w:szCs w:val="24"/>
-              </w:rPr>
-            </w:pPr>
-            <w:r>
-              <w:rPr>
-                <w:rFonts w:ascii="Times New Roman" w:hAnsi="Times New Roman" w:cs="Times New Roman"/>
-                <w:b/>
-                <w:bCs/>
-                <w:sz w:val="24"/>
-                <w:szCs w:val="24"/>
-              </w:rPr>
-              <w:t>Chapter 6</w:t>
-            </w:r>
-          </w:p>
-        </w:tc>
-        <w:tc>
-          <w:tcPr>
-            <w:tcW w:w="6140" w:type="dxa"/>
-            <w:tcBorders>
-              <w:top w:val="single" w:sz="12" w:space="0" w:color="auto"/>
-              <w:left w:val="single" w:sz="12" w:space="0" w:color="auto"/>
-              <w:bottom w:val="single" w:sz="12" w:space="0" w:color="auto"/>
-              <w:right w:val="single" w:sz="12" w:space="0" w:color="auto"/>
-            </w:tcBorders>
-            <w:vAlign w:val="center"/>
-          </w:tcPr>
-          <w:p>
-            <w:pPr>
-              <w:pStyle w:val="BodyText"/>
-              <w:spacing w:before="0" w:line="360" w:lineRule="auto"/>
-              <w:ind w:left="0"/>
-              <w:jc w:val="both"/>
-              <w:rPr>
-                <w:rFonts w:cs="Times New Roman"/>
-                <w:b/>
-                <w:bCs/>
-                <w:color w:val="212529"/>
-                <w:spacing w:val="-1"/>
-              </w:rPr>
-            </w:pPr>
-            <w:r>
-              <w:rPr>
-                <w:rFonts w:cs="Times New Roman"/>
-                <w:b/>
-                <w:bCs/>
-                <w:color w:val="212529"/>
-                <w:spacing w:val="-1"/>
-              </w:rPr>
-              <w:t>Results</w:t>
-            </w:r>
-          </w:p>
-        </w:tc>
-        <w:tc>
-          <w:tcPr>
-            <w:tcW w:w="2693" w:type="dxa"/>
-            <w:tcBorders>
-              <w:top w:val="single" w:sz="12" w:space="0" w:color="auto"/>
-              <w:left w:val="single" w:sz="12" w:space="0" w:color="auto"/>
-              <w:bottom w:val="single" w:sz="12" w:space="0" w:color="auto"/>
-              <w:right w:val="single" w:sz="12" w:space="0" w:color="auto"/>
-            </w:tcBorders>
-            <w:vAlign w:val="center"/>
-          </w:tcPr>
-          <w:p>
-            <w:pPr>
-              <w:spacing w:line="360" w:lineRule="auto"/>
-              <w:jc w:val="center"/>
-              <w:rPr>
-                <w:rFonts w:ascii="Times New Roman" w:hAnsi="Times New Roman" w:cs="Times New Roman"/>
-                <w:b/>
-                <w:bCs/>
-                <w:sz w:val="24"/>
-                <w:szCs w:val="24"/>
-              </w:rPr>
-            </w:pPr>
-            <w:r>
-              <w:rPr>
-                <w:rFonts w:ascii="Times New Roman" w:hAnsi="Times New Roman" w:cs="Times New Roman"/>
-                <w:b/>
-                <w:bCs/>
-                <w:sz w:val="24"/>
-                <w:szCs w:val="24"/>
-              </w:rPr>
-              <w:t>21</w:t>
-            </w:r>
-          </w:p>
-        </w:tc>
-      </w:tr>
-      <w:tr>
-        <w:trPr>
-          <w:trHeight w:val="464"/>
-        </w:trPr>
-        <w:tc>
-          <w:tcPr>
-            <w:tcW w:w="1358" w:type="dxa"/>
-            <w:gridSpan w:val="2"/>
-            <w:tcBorders>
-              <w:top w:val="single" w:sz="12" w:space="0" w:color="auto"/>
-              <w:left w:val="single" w:sz="12" w:space="0" w:color="auto"/>
-              <w:bottom w:val="single" w:sz="12" w:space="0" w:color="auto"/>
-              <w:right w:val="single" w:sz="12" w:space="0" w:color="auto"/>
-            </w:tcBorders>
-            <w:vAlign w:val="center"/>
-          </w:tcPr>
-          <w:p>
-            <w:pPr>
-              <w:spacing w:line="360" w:lineRule="auto"/>
-              <w:jc w:val="center"/>
-              <w:rPr>
-                <w:rFonts w:ascii="Times New Roman" w:hAnsi="Times New Roman" w:cs="Times New Roman"/>
-                <w:b/>
-                <w:bCs/>
-                <w:sz w:val="24"/>
-                <w:szCs w:val="24"/>
-              </w:rPr>
-            </w:pPr>
-            <w:r>
-              <w:rPr>
-                <w:rFonts w:ascii="Times New Roman" w:hAnsi="Times New Roman" w:cs="Times New Roman"/>
-                <w:b/>
-                <w:bCs/>
-                <w:sz w:val="24"/>
-                <w:szCs w:val="24"/>
-              </w:rPr>
-              <w:t>6.1</w:t>
-            </w:r>
-          </w:p>
-        </w:tc>
-        <w:tc>
-          <w:tcPr>
-            <w:tcW w:w="6140" w:type="dxa"/>
-            <w:tcBorders>
-              <w:top w:val="single" w:sz="12" w:space="0" w:color="auto"/>
-              <w:left w:val="single" w:sz="12" w:space="0" w:color="auto"/>
-              <w:bottom w:val="single" w:sz="12" w:space="0" w:color="auto"/>
-              <w:right w:val="single" w:sz="12" w:space="0" w:color="auto"/>
-            </w:tcBorders>
-            <w:vAlign w:val="center"/>
-          </w:tcPr>
-          <w:p>
-            <w:pPr>
-              <w:pStyle w:val="BodyText"/>
-              <w:spacing w:before="0" w:line="360" w:lineRule="auto"/>
-              <w:ind w:left="0"/>
-              <w:jc w:val="both"/>
-              <w:rPr>
-                <w:rFonts w:cs="Times New Roman"/>
-                <w:b/>
-                <w:bCs/>
-                <w:color w:val="212529"/>
-                <w:spacing w:val="-1"/>
-              </w:rPr>
-            </w:pPr>
-            <w:r>
-              <w:rPr>
-                <w:rFonts w:cs="Times New Roman"/>
-                <w:b/>
-                <w:bCs/>
-                <w:color w:val="212529"/>
-                <w:spacing w:val="-1"/>
-              </w:rPr>
-              <w:t>Outcomes</w:t>
-            </w:r>
-          </w:p>
-        </w:tc>
-        <w:tc>
-          <w:tcPr>
-            <w:tcW w:w="2693" w:type="dxa"/>
-            <w:tcBorders>
-              <w:top w:val="single" w:sz="12" w:space="0" w:color="auto"/>
-              <w:left w:val="single" w:sz="12" w:space="0" w:color="auto"/>
-              <w:bottom w:val="single" w:sz="12" w:space="0" w:color="auto"/>
-              <w:right w:val="single" w:sz="12" w:space="0" w:color="auto"/>
-            </w:tcBorders>
-            <w:vAlign w:val="center"/>
-          </w:tcPr>
-          <w:p>
-            <w:pPr>
-              <w:spacing w:line="360" w:lineRule="auto"/>
-              <w:jc w:val="center"/>
-              <w:rPr>
-                <w:rFonts w:ascii="Times New Roman" w:hAnsi="Times New Roman" w:cs="Times New Roman"/>
-                <w:b/>
-                <w:bCs/>
-                <w:sz w:val="24"/>
-                <w:szCs w:val="24"/>
-              </w:rPr>
-            </w:pPr>
-            <w:r>
-              <w:rPr>
-                <w:rFonts w:ascii="Times New Roman" w:hAnsi="Times New Roman" w:cs="Times New Roman"/>
-                <w:b/>
-                <w:bCs/>
-                <w:sz w:val="24"/>
-                <w:szCs w:val="24"/>
-              </w:rPr>
-              <w:t>18</w:t>
-            </w:r>
-          </w:p>
-        </w:tc>
-      </w:tr>
-      <w:tr>
-        <w:trPr>
-          <w:trHeight w:val="464"/>
-        </w:trPr>
-        <w:tc>
-          <w:tcPr>
-            <w:tcW w:w="1358" w:type="dxa"/>
-            <w:gridSpan w:val="2"/>
-            <w:tcBorders>
-              <w:top w:val="single" w:sz="12" w:space="0" w:color="auto"/>
-              <w:left w:val="single" w:sz="12" w:space="0" w:color="auto"/>
-              <w:bottom w:val="single" w:sz="12" w:space="0" w:color="auto"/>
-              <w:right w:val="single" w:sz="12" w:space="0" w:color="auto"/>
-            </w:tcBorders>
-            <w:vAlign w:val="center"/>
-          </w:tcPr>
-          <w:p>
-            <w:pPr>
-              <w:spacing w:line="360" w:lineRule="auto"/>
-              <w:jc w:val="center"/>
-              <w:rPr>
-                <w:rFonts w:ascii="Times New Roman" w:hAnsi="Times New Roman" w:cs="Times New Roman"/>
-                <w:b/>
-                <w:bCs/>
-                <w:sz w:val="24"/>
-                <w:szCs w:val="24"/>
-              </w:rPr>
-            </w:pPr>
-            <w:r>
-              <w:rPr>
-                <w:rFonts w:ascii="Times New Roman" w:hAnsi="Times New Roman" w:cs="Times New Roman"/>
-                <w:b/>
-                <w:bCs/>
-                <w:sz w:val="24"/>
-                <w:szCs w:val="24"/>
-              </w:rPr>
-              <w:t>6.2</w:t>
-            </w:r>
-          </w:p>
-        </w:tc>
-        <w:tc>
-          <w:tcPr>
-            <w:tcW w:w="6140" w:type="dxa"/>
-            <w:tcBorders>
-              <w:top w:val="single" w:sz="12" w:space="0" w:color="auto"/>
-              <w:left w:val="single" w:sz="12" w:space="0" w:color="auto"/>
-              <w:bottom w:val="single" w:sz="12" w:space="0" w:color="auto"/>
-              <w:right w:val="single" w:sz="12" w:space="0" w:color="auto"/>
-            </w:tcBorders>
-            <w:vAlign w:val="center"/>
-          </w:tcPr>
-          <w:p>
-            <w:pPr>
-              <w:pStyle w:val="BodyText"/>
-              <w:spacing w:before="0" w:line="360" w:lineRule="auto"/>
-              <w:ind w:left="0"/>
-              <w:jc w:val="both"/>
-              <w:rPr>
-                <w:rFonts w:cs="Times New Roman"/>
-                <w:b/>
-                <w:bCs/>
-                <w:color w:val="212529"/>
-                <w:spacing w:val="-1"/>
-              </w:rPr>
-            </w:pPr>
-            <w:r>
-              <w:rPr>
-                <w:rFonts w:cs="Times New Roman"/>
-                <w:b/>
-                <w:bCs/>
-                <w:color w:val="212529"/>
-                <w:spacing w:val="-1"/>
-              </w:rPr>
-              <w:t>Interpretation of results</w:t>
-            </w:r>
-          </w:p>
-        </w:tc>
-        <w:tc>
-          <w:tcPr>
-            <w:tcW w:w="2693" w:type="dxa"/>
-            <w:tcBorders>
-              <w:top w:val="single" w:sz="12" w:space="0" w:color="auto"/>
-              <w:left w:val="single" w:sz="12" w:space="0" w:color="auto"/>
-              <w:bottom w:val="single" w:sz="12" w:space="0" w:color="auto"/>
-              <w:right w:val="single" w:sz="12" w:space="0" w:color="auto"/>
-            </w:tcBorders>
-            <w:vAlign w:val="center"/>
-          </w:tcPr>
-          <w:p>
-            <w:pPr>
-              <w:spacing w:line="360" w:lineRule="auto"/>
-              <w:jc w:val="center"/>
-              <w:rPr>
-                <w:rFonts w:ascii="Times New Roman" w:hAnsi="Times New Roman" w:cs="Times New Roman"/>
-                <w:b/>
-                <w:bCs/>
-                <w:sz w:val="24"/>
-                <w:szCs w:val="24"/>
-              </w:rPr>
-            </w:pPr>
-            <w:r>
-              <w:rPr>
-                <w:rFonts w:ascii="Times New Roman" w:hAnsi="Times New Roman" w:cs="Times New Roman"/>
-                <w:b/>
-                <w:bCs/>
-                <w:sz w:val="24"/>
-                <w:szCs w:val="24"/>
-              </w:rPr>
-              <w:t>19</w:t>
-            </w:r>
-          </w:p>
-        </w:tc>
-      </w:tr>
-      <w:tr>
-        <w:trPr>
-          <w:trHeight w:val="464"/>
-        </w:trPr>
-        <w:tc>
-          <w:tcPr>
-            <w:tcW w:w="1358" w:type="dxa"/>
-            <w:gridSpan w:val="2"/>
-            <w:tcBorders>
-              <w:top w:val="single" w:sz="12" w:space="0" w:color="auto"/>
-              <w:left w:val="single" w:sz="12" w:space="0" w:color="auto"/>
-              <w:bottom w:val="single" w:sz="12" w:space="0" w:color="auto"/>
-              <w:right w:val="single" w:sz="12" w:space="0" w:color="auto"/>
-            </w:tcBorders>
-            <w:vAlign w:val="center"/>
-          </w:tcPr>
-          <w:p>
-            <w:pPr>
-              <w:spacing w:line="360" w:lineRule="auto"/>
-              <w:jc w:val="center"/>
-              <w:rPr>
-                <w:rFonts w:ascii="Times New Roman" w:hAnsi="Times New Roman" w:cs="Times New Roman"/>
-                <w:b/>
-                <w:bCs/>
-                <w:sz w:val="24"/>
-                <w:szCs w:val="24"/>
-              </w:rPr>
-            </w:pPr>
-            <w:r>
-              <w:rPr>
-                <w:rFonts w:ascii="Times New Roman" w:hAnsi="Times New Roman" w:cs="Times New Roman"/>
-                <w:b/>
-                <w:bCs/>
-                <w:sz w:val="24"/>
-                <w:szCs w:val="24"/>
-              </w:rPr>
-              <w:t>6.3</w:t>
-            </w:r>
-          </w:p>
-        </w:tc>
-        <w:tc>
-          <w:tcPr>
-            <w:tcW w:w="6140" w:type="dxa"/>
-            <w:tcBorders>
-              <w:top w:val="single" w:sz="12" w:space="0" w:color="auto"/>
-              <w:left w:val="single" w:sz="12" w:space="0" w:color="auto"/>
-              <w:bottom w:val="single" w:sz="12" w:space="0" w:color="auto"/>
-              <w:right w:val="single" w:sz="12" w:space="0" w:color="auto"/>
-            </w:tcBorders>
-            <w:vAlign w:val="center"/>
-          </w:tcPr>
-          <w:p>
-            <w:pPr>
-              <w:pStyle w:val="BodyText"/>
-              <w:spacing w:before="0" w:line="360" w:lineRule="auto"/>
-              <w:ind w:left="0"/>
-              <w:jc w:val="both"/>
-              <w:rPr>
-                <w:rFonts w:cs="Times New Roman"/>
-                <w:b/>
-                <w:bCs/>
-                <w:color w:val="212529"/>
-                <w:spacing w:val="-1"/>
-              </w:rPr>
-            </w:pPr>
-            <w:r>
-              <w:rPr>
-                <w:rFonts w:cs="Times New Roman"/>
-                <w:b/>
-                <w:bCs/>
-                <w:color w:val="212529"/>
-                <w:spacing w:val="-1"/>
-              </w:rPr>
-              <w:t>Comparison with existing literature or technologies</w:t>
-            </w:r>
-          </w:p>
-        </w:tc>
-        <w:tc>
-          <w:tcPr>
-            <w:tcW w:w="2693" w:type="dxa"/>
-            <w:tcBorders>
-              <w:top w:val="single" w:sz="12" w:space="0" w:color="auto"/>
-              <w:left w:val="single" w:sz="12" w:space="0" w:color="auto"/>
-              <w:bottom w:val="single" w:sz="12" w:space="0" w:color="auto"/>
-              <w:right w:val="single" w:sz="12" w:space="0" w:color="auto"/>
-            </w:tcBorders>
-            <w:vAlign w:val="center"/>
-          </w:tcPr>
-          <w:p>
-            <w:pPr>
-              <w:spacing w:line="360" w:lineRule="auto"/>
-              <w:jc w:val="center"/>
-              <w:rPr>
-                <w:rFonts w:ascii="Times New Roman" w:hAnsi="Times New Roman" w:cs="Times New Roman"/>
-                <w:b/>
-                <w:bCs/>
-                <w:sz w:val="24"/>
-                <w:szCs w:val="24"/>
-              </w:rPr>
-            </w:pPr>
-            <w:r>
-              <w:rPr>
-                <w:rFonts w:ascii="Times New Roman" w:hAnsi="Times New Roman" w:cs="Times New Roman"/>
-                <w:b/>
-                <w:bCs/>
-                <w:sz w:val="24"/>
-                <w:szCs w:val="24"/>
-              </w:rPr>
-              <w:t>25</w:t>
-            </w:r>
-          </w:p>
-        </w:tc>
-      </w:tr>
-      <w:tr>
-        <w:trPr>
-          <w:trHeight w:val="464"/>
-        </w:trPr>
-        <w:tc>
-          <w:tcPr>
-            <w:tcW w:w="1358" w:type="dxa"/>
-            <w:gridSpan w:val="2"/>
-            <w:tcBorders>
-              <w:top w:val="single" w:sz="12" w:space="0" w:color="auto"/>
-              <w:left w:val="single" w:sz="12" w:space="0" w:color="auto"/>
-              <w:bottom w:val="single" w:sz="12" w:space="0" w:color="auto"/>
-              <w:right w:val="single" w:sz="12" w:space="0" w:color="auto"/>
-            </w:tcBorders>
-            <w:vAlign w:val="center"/>
-          </w:tcPr>
-          <w:p>
-            <w:pPr>
-              <w:spacing w:line="360" w:lineRule="auto"/>
-              <w:jc w:val="center"/>
-              <w:rPr>
-                <w:rFonts w:ascii="Times New Roman" w:hAnsi="Times New Roman" w:cs="Times New Roman"/>
-                <w:b/>
-                <w:bCs/>
-                <w:sz w:val="24"/>
-                <w:szCs w:val="24"/>
-              </w:rPr>
-            </w:pPr>
-            <w:r>
-              <w:rPr>
-                <w:rFonts w:ascii="Times New Roman" w:hAnsi="Times New Roman" w:cs="Times New Roman"/>
-                <w:b/>
-                <w:bCs/>
-                <w:sz w:val="24"/>
-                <w:szCs w:val="24"/>
-              </w:rPr>
-              <w:t>Chapter 7</w:t>
-            </w:r>
-          </w:p>
-        </w:tc>
-        <w:tc>
-          <w:tcPr>
-            <w:tcW w:w="6140" w:type="dxa"/>
-            <w:tcBorders>
-              <w:top w:val="single" w:sz="12" w:space="0" w:color="auto"/>
-              <w:left w:val="single" w:sz="12" w:space="0" w:color="auto"/>
-              <w:bottom w:val="single" w:sz="12" w:space="0" w:color="auto"/>
-              <w:right w:val="single" w:sz="12" w:space="0" w:color="auto"/>
-            </w:tcBorders>
-            <w:vAlign w:val="center"/>
-          </w:tcPr>
-          <w:p>
-            <w:pPr>
-              <w:pStyle w:val="BodyText"/>
-              <w:spacing w:before="0" w:line="360" w:lineRule="auto"/>
-              <w:ind w:left="0"/>
-              <w:jc w:val="both"/>
-              <w:rPr>
-                <w:rFonts w:cs="Times New Roman"/>
-                <w:b/>
-                <w:bCs/>
-                <w:color w:val="212529"/>
-                <w:spacing w:val="-1"/>
-              </w:rPr>
-            </w:pPr>
-            <w:r>
-              <w:rPr>
-                <w:rFonts w:cs="Times New Roman"/>
-                <w:b/>
-                <w:bCs/>
-                <w:color w:val="212529"/>
-                <w:spacing w:val="-1"/>
-              </w:rPr>
-              <w:t>Conclusion</w:t>
-            </w:r>
-          </w:p>
-        </w:tc>
-        <w:tc>
-          <w:tcPr>
-            <w:tcW w:w="2693" w:type="dxa"/>
-            <w:tcBorders>
-              <w:top w:val="single" w:sz="12" w:space="0" w:color="auto"/>
-              <w:left w:val="single" w:sz="12" w:space="0" w:color="auto"/>
-              <w:bottom w:val="single" w:sz="12" w:space="0" w:color="auto"/>
-              <w:right w:val="single" w:sz="12" w:space="0" w:color="auto"/>
-            </w:tcBorders>
-            <w:vAlign w:val="center"/>
-          </w:tcPr>
-          <w:p>
-            <w:pPr>
-              <w:spacing w:line="360" w:lineRule="auto"/>
-              <w:jc w:val="center"/>
-              <w:rPr>
-                <w:rFonts w:ascii="Times New Roman" w:hAnsi="Times New Roman" w:cs="Times New Roman"/>
-                <w:b/>
-                <w:bCs/>
-                <w:sz w:val="24"/>
-                <w:szCs w:val="24"/>
-              </w:rPr>
-            </w:pPr>
-            <w:r>
-              <w:rPr>
-                <w:rFonts w:ascii="Times New Roman" w:hAnsi="Times New Roman" w:cs="Times New Roman"/>
-                <w:b/>
-                <w:bCs/>
-                <w:sz w:val="24"/>
-                <w:szCs w:val="24"/>
-              </w:rPr>
-              <w:t>26</w:t>
-            </w:r>
-          </w:p>
-        </w:tc>
-      </w:tr>
-      <w:tr>
-        <w:trPr>
-          <w:trHeight w:val="464"/>
-        </w:trPr>
-        <w:tc>
-          <w:tcPr>
-            <w:tcW w:w="1358" w:type="dxa"/>
-            <w:gridSpan w:val="2"/>
-            <w:tcBorders>
-              <w:top w:val="single" w:sz="12" w:space="0" w:color="auto"/>
-              <w:left w:val="single" w:sz="12" w:space="0" w:color="auto"/>
-              <w:bottom w:val="single" w:sz="12" w:space="0" w:color="auto"/>
-              <w:right w:val="single" w:sz="12" w:space="0" w:color="auto"/>
-            </w:tcBorders>
-            <w:vAlign w:val="center"/>
-          </w:tcPr>
-          <w:p>
-            <w:pPr>
-              <w:spacing w:line="360" w:lineRule="auto"/>
-              <w:jc w:val="center"/>
-              <w:rPr>
-                <w:rFonts w:ascii="Times New Roman" w:hAnsi="Times New Roman" w:cs="Times New Roman"/>
-                <w:b/>
-                <w:bCs/>
-                <w:sz w:val="24"/>
-                <w:szCs w:val="24"/>
-              </w:rPr>
-            </w:pPr>
-            <w:r>
-              <w:rPr>
-                <w:rFonts w:ascii="Times New Roman" w:hAnsi="Times New Roman" w:cs="Times New Roman"/>
-                <w:b/>
-                <w:bCs/>
-                <w:sz w:val="24"/>
-                <w:szCs w:val="24"/>
-              </w:rPr>
-              <w:t>Chapter 8</w:t>
-            </w:r>
-          </w:p>
-        </w:tc>
-        <w:tc>
-          <w:tcPr>
-            <w:tcW w:w="6140" w:type="dxa"/>
-            <w:tcBorders>
-              <w:top w:val="single" w:sz="12" w:space="0" w:color="auto"/>
-              <w:left w:val="single" w:sz="12" w:space="0" w:color="auto"/>
-              <w:bottom w:val="single" w:sz="12" w:space="0" w:color="auto"/>
-              <w:right w:val="single" w:sz="12" w:space="0" w:color="auto"/>
-            </w:tcBorders>
-            <w:vAlign w:val="center"/>
-          </w:tcPr>
-          <w:p>
-            <w:pPr>
-              <w:pStyle w:val="BodyText"/>
-              <w:spacing w:before="0" w:line="360" w:lineRule="auto"/>
-              <w:ind w:left="0"/>
-              <w:jc w:val="both"/>
-              <w:rPr>
-                <w:rFonts w:cs="Times New Roman"/>
-                <w:b/>
-                <w:bCs/>
-                <w:color w:val="212529"/>
-                <w:spacing w:val="-1"/>
-              </w:rPr>
-            </w:pPr>
-            <w:r>
-              <w:rPr>
-                <w:rFonts w:cs="Times New Roman"/>
-                <w:b/>
-                <w:bCs/>
-                <w:color w:val="212529"/>
-                <w:spacing w:val="-1"/>
-              </w:rPr>
-              <w:t>Future Work</w:t>
-            </w:r>
-          </w:p>
-        </w:tc>
-        <w:tc>
-          <w:tcPr>
-            <w:tcW w:w="2693" w:type="dxa"/>
-            <w:tcBorders>
-              <w:top w:val="single" w:sz="12" w:space="0" w:color="auto"/>
-              <w:left w:val="single" w:sz="12" w:space="0" w:color="auto"/>
-              <w:bottom w:val="single" w:sz="12" w:space="0" w:color="auto"/>
-              <w:right w:val="single" w:sz="12" w:space="0" w:color="auto"/>
-            </w:tcBorders>
-            <w:vAlign w:val="center"/>
-          </w:tcPr>
-          <w:p>
-            <w:pPr>
-              <w:spacing w:line="360" w:lineRule="auto"/>
-              <w:jc w:val="center"/>
-              <w:rPr>
-                <w:rFonts w:ascii="Times New Roman" w:hAnsi="Times New Roman" w:cs="Times New Roman"/>
-                <w:b/>
-                <w:bCs/>
-                <w:sz w:val="24"/>
-                <w:szCs w:val="24"/>
-              </w:rPr>
-            </w:pPr>
-            <w:r>
-              <w:rPr>
-                <w:rFonts w:ascii="Times New Roman" w:hAnsi="Times New Roman" w:cs="Times New Roman"/>
-                <w:b/>
-                <w:bCs/>
-                <w:sz w:val="24"/>
-                <w:szCs w:val="24"/>
-              </w:rPr>
-              <w:t>27</w:t>
-            </w:r>
-          </w:p>
-        </w:tc>
-      </w:tr>
-      <w:tr>
-        <w:trPr>
-          <w:trHeight w:val="32"/>
-        </w:trPr>
-        <w:tc>
-          <w:tcPr>
-            <w:tcW w:w="1358" w:type="dxa"/>
-            <w:gridSpan w:val="2"/>
-            <w:tcBorders>
-              <w:top w:val="single" w:sz="12" w:space="0" w:color="auto"/>
-              <w:left w:val="single" w:sz="12" w:space="0" w:color="auto"/>
-              <w:bottom w:val="single" w:sz="12" w:space="0" w:color="auto"/>
-              <w:right w:val="single" w:sz="12" w:space="0" w:color="auto"/>
-            </w:tcBorders>
-            <w:vAlign w:val="center"/>
-          </w:tcPr>
-          <w:p>
-            <w:pPr>
-              <w:spacing w:line="360" w:lineRule="auto"/>
-              <w:jc w:val="center"/>
-              <w:rPr>
-                <w:rFonts w:ascii="Times New Roman" w:hAnsi="Times New Roman" w:cs="Times New Roman"/>
-                <w:b/>
-                <w:bCs/>
-                <w:sz w:val="24"/>
-                <w:szCs w:val="24"/>
-              </w:rPr>
-            </w:pPr>
-          </w:p>
-        </w:tc>
-        <w:tc>
-          <w:tcPr>
-            <w:tcW w:w="6140" w:type="dxa"/>
-            <w:tcBorders>
-              <w:top w:val="single" w:sz="12" w:space="0" w:color="auto"/>
-              <w:left w:val="single" w:sz="12" w:space="0" w:color="auto"/>
-              <w:bottom w:val="single" w:sz="12" w:space="0" w:color="auto"/>
-              <w:right w:val="single" w:sz="12" w:space="0" w:color="auto"/>
-            </w:tcBorders>
-            <w:vAlign w:val="center"/>
-          </w:tcPr>
-          <w:p>
-            <w:pPr>
-              <w:pStyle w:val="BodyText"/>
-              <w:spacing w:before="0" w:line="360" w:lineRule="auto"/>
-              <w:ind w:left="0"/>
-              <w:jc w:val="both"/>
-              <w:rPr>
-                <w:rFonts w:cs="Times New Roman"/>
-                <w:b/>
-                <w:bCs/>
-                <w:color w:val="212529"/>
-                <w:spacing w:val="-1"/>
-              </w:rPr>
-            </w:pPr>
-            <w:r>
-              <w:rPr>
-                <w:rFonts w:cs="Times New Roman"/>
-                <w:b/>
-                <w:bCs/>
-                <w:color w:val="212529"/>
-                <w:spacing w:val="-1"/>
-              </w:rPr>
-              <w:t>References</w:t>
-            </w:r>
-          </w:p>
-        </w:tc>
-        <w:tc>
-          <w:tcPr>
-            <w:tcW w:w="2693" w:type="dxa"/>
-            <w:tcBorders>
-              <w:top w:val="single" w:sz="12" w:space="0" w:color="auto"/>
-              <w:left w:val="single" w:sz="12" w:space="0" w:color="auto"/>
-              <w:bottom w:val="single" w:sz="12" w:space="0" w:color="auto"/>
-              <w:right w:val="single" w:sz="12" w:space="0" w:color="auto"/>
-            </w:tcBorders>
-            <w:vAlign w:val="center"/>
-          </w:tcPr>
-          <w:p>
-            <w:pPr>
-              <w:spacing w:line="360" w:lineRule="auto"/>
-              <w:jc w:val="center"/>
-              <w:rPr>
-                <w:rFonts w:ascii="Times New Roman" w:hAnsi="Times New Roman" w:cs="Times New Roman"/>
-                <w:b/>
-                <w:bCs/>
-                <w:sz w:val="24"/>
-                <w:szCs w:val="24"/>
-              </w:rPr>
-            </w:pPr>
-            <w:r>
-              <w:rPr>
-                <w:rFonts w:ascii="Times New Roman" w:hAnsi="Times New Roman" w:cs="Times New Roman"/>
-                <w:b/>
-                <w:bCs/>
-                <w:sz w:val="24"/>
-                <w:szCs w:val="24"/>
-              </w:rPr>
-              <w:t>28</w:t>
-            </w:r>
-          </w:p>
-        </w:tc>
-      </w:tr>
-    </w:tbl>
     <w:p>
       <w:pPr>
         <w:rPr>
@@ -5040,16 +2254,10 @@
           <w:highlight w:val="white"/>
         </w:rPr>
       </w:pPr>
-    </w:p>
-    <w:p>
-      <w:pPr>
-        <w:rPr>
-          <w:rFonts w:ascii="Times New Roman" w:eastAsia="Times New Roman" w:hAnsi="Times New Roman" w:cs="Times New Roman"/>
-          <w:sz w:val="28"/>
-          <w:szCs w:val="28"/>
-          <w:highlight w:val="white"/>
-        </w:rPr>
-      </w:pPr>
+      <w:bookmarkStart w:id="2" w:name="_heading=h.gjdgxs" w:colFirst="0" w:colLast="0"/>
+      <w:bookmarkStart w:id="3" w:name="_heading=h.30j0zll" w:colFirst="0" w:colLast="0"/>
+      <w:bookmarkEnd w:id="2"/>
+      <w:bookmarkEnd w:id="3"/>
     </w:p>
     <w:tbl>
       <w:tblPr>
@@ -5232,10 +2440,10 @@
             <v:path o:extrusionok="f" gradientshapeok="t" o:connecttype="rect"/>
             <o:lock v:ext="edit" aspectratio="t"/>
           </v:shapetype>
-          <v:shape id="_x0000_i1438" type="#_x0000_t75" style="width:495.95pt;height:525.15pt" o:ole="">
+          <v:shape id="_x0000_i1025" type="#_x0000_t75" style="width:496.15pt;height:525.4pt" o:ole="">
             <v:imagedata r:id="rId11" o:title=""/>
           </v:shape>
-          <o:OLEObject Type="Embed" ProgID="Excel.Sheet.12" ShapeID="_x0000_i1438" DrawAspect="Content" ObjectID="_1803829847" r:id="rId12"/>
+          <o:OLEObject Type="Embed" ProgID="Excel.Sheet.12" ShapeID="_x0000_i1025" DrawAspect="Content" ObjectID="_1803886712" r:id="rId12"/>
         </w:object>
       </w:r>
       <w:r>
@@ -6270,35 +3478,18 @@
         </w:rPr>
         <w:t xml:space="preserve">Component: Ublox NEO-M8N GPS Module </w:t>
       </w:r>
-      <w:r>
-        <w:fldChar w:fldCharType="begin"/>
-      </w:r>
-      <w:r>
-        <w:instrText xml:space="preserve"> HYPERLINK "https://content.u-blox.com/sites/default/files/NEO-M8-FW3_DataSheet_UBX-15031086.pdf" </w:instrText>
-      </w:r>
-      <w:r>
-        <w:fldChar w:fldCharType="separate"/>
-      </w:r>
-      <w:r>
-        <w:rPr>
-          <w:rStyle w:val="Hyperlink"/>
-          <w:rFonts w:ascii="Times New Roman" w:eastAsia="Times New Roman" w:hAnsi="Times New Roman" w:cs="Times New Roman"/>
-          <w:sz w:val="28"/>
-          <w:szCs w:val="28"/>
-          <w:lang w:val="pt-BR"/>
-        </w:rPr>
-        <w:t>Datasheet</w:t>
-      </w:r>
-      <w:r>
-        <w:rPr>
-          <w:rStyle w:val="Hyperlink"/>
-          <w:rFonts w:ascii="Times New Roman" w:eastAsia="Times New Roman" w:hAnsi="Times New Roman" w:cs="Times New Roman"/>
-          <w:sz w:val="28"/>
-          <w:szCs w:val="28"/>
-          <w:lang w:val="pt-BR"/>
-        </w:rPr>
-        <w:fldChar w:fldCharType="end"/>
-      </w:r>
+      <w:hyperlink r:id="rId18" w:history="1">
+        <w:r>
+          <w:rPr>
+            <w:rStyle w:val="Hyperlink"/>
+            <w:rFonts w:ascii="Times New Roman" w:eastAsia="Times New Roman" w:hAnsi="Times New Roman" w:cs="Times New Roman"/>
+            <w:sz w:val="28"/>
+            <w:szCs w:val="28"/>
+            <w:lang w:val="pt-BR"/>
+          </w:rPr>
+          <w:t>Datasheet</w:t>
+        </w:r>
+      </w:hyperlink>
       <w:r>
         <w:rPr>
           <w:rFonts w:ascii="Times New Roman" w:eastAsia="Times New Roman" w:hAnsi="Times New Roman" w:cs="Times New Roman"/>
@@ -6331,7 +3522,7 @@
         </w:rPr>
         <w:t xml:space="preserve">Component: Sharp GP2Y0A21YK0F Analog Distance Sensor </w:t>
       </w:r>
-      <w:hyperlink r:id="rId18" w:history="1">
+      <w:hyperlink r:id="rId19" w:history="1">
         <w:r>
           <w:rPr>
             <w:rStyle w:val="Hyperlink"/>
@@ -6366,35 +3557,18 @@
         </w:rPr>
         <w:t xml:space="preserve">Component: HC-SR04 Ultrasonic Distance Sensor </w:t>
       </w:r>
-      <w:r>
-        <w:fldChar w:fldCharType="begin"/>
-      </w:r>
-      <w:r>
-        <w:instrText xml:space="preserve"> HYPERLINK "https://www.google.com/aclk?sa=l&amp;ai=DChcSEwiLuYO_g5yIAxXCHoMDHfzvBPEYABAAGgJzZg&amp;co=1&amp;ase=2&amp;gclid=CjwKCAjwuMC2BhA7EiwAmJKRrN7Ucb8RXaSMjmCIruuOh4aHAB2CfBFEctjkus-iMg2nt-L1z18mbRoCynMQAvD_BwE&amp;sig=AOD64_1QxHEQmWzM1n8Q45tofGCA3s69uw&amp;q&amp;nis=4&amp;adurl&amp;ved=2ahUKEwiYvPu-g5yIAxVm4zgGHcZLF4kQ0Qx6BAgOEAE" </w:instrText>
-      </w:r>
-      <w:r>
-        <w:fldChar w:fldCharType="separate"/>
-      </w:r>
-      <w:r>
-        <w:rPr>
-          <w:rStyle w:val="Hyperlink"/>
-          <w:rFonts w:ascii="Times New Roman" w:eastAsia="Times New Roman" w:hAnsi="Times New Roman" w:cs="Times New Roman"/>
-          <w:sz w:val="28"/>
-          <w:szCs w:val="28"/>
-          <w:lang w:val="en-IN"/>
-        </w:rPr>
-        <w:t>datasheet</w:t>
-      </w:r>
-      <w:r>
-        <w:rPr>
-          <w:rStyle w:val="Hyperlink"/>
-          <w:rFonts w:ascii="Times New Roman" w:eastAsia="Times New Roman" w:hAnsi="Times New Roman" w:cs="Times New Roman"/>
-          <w:sz w:val="28"/>
-          <w:szCs w:val="28"/>
-          <w:lang w:val="en-IN"/>
-        </w:rPr>
-        <w:fldChar w:fldCharType="end"/>
-      </w:r>
+      <w:hyperlink r:id="rId20" w:history="1">
+        <w:r>
+          <w:rPr>
+            <w:rStyle w:val="Hyperlink"/>
+            <w:rFonts w:ascii="Times New Roman" w:eastAsia="Times New Roman" w:hAnsi="Times New Roman" w:cs="Times New Roman"/>
+            <w:sz w:val="28"/>
+            <w:szCs w:val="28"/>
+            <w:lang w:val="en-IN"/>
+          </w:rPr>
+          <w:t>datasheet</w:t>
+        </w:r>
+      </w:hyperlink>
     </w:p>
     <w:p>
       <w:pPr>
@@ -6524,7 +3698,7 @@
           <w:szCs w:val="28"/>
         </w:rPr>
       </w:pPr>
-      <w:hyperlink r:id="rId19" w:history="1">
+      <w:hyperlink r:id="rId21" w:history="1">
         <w:r>
           <w:rPr>
             <w:rStyle w:val="Hyperlink"/>
@@ -10742,7 +7916,7 @@
               </wp:anchor>
             </w:drawing>
           </mc:Choice>
-          <mc:Fallback xmlns:w16sdtfl="http://schemas.microsoft.com/office/word/2024/wordml/sdtformatlock" xmlns:w16du="http://schemas.microsoft.com/office/word/2023/wordml/word16du" xmlns:oel="http://schemas.microsoft.com/office/2019/extlst">
+          <mc:Fallback xmlns:oel="http://schemas.microsoft.com/office/2019/extlst" xmlns:w16du="http://schemas.microsoft.com/office/word/2023/wordml/word16du" xmlns:w16sdtfl="http://schemas.microsoft.com/office/word/2024/wordml/sdtformatlock">
             <w:pict>
               <v:group w14:anchorId="72045EC0" id="Google Shape;214;p8" o:spid="_x0000_s1026" style="position:absolute;margin-left:162pt;margin-top:33pt;width:156pt;height:157.6pt;z-index:251659264;mso-position-horizontal-relative:margin;mso-width-relative:margin;mso-height-relative:margin" coordsize="39785,38241" o:gfxdata="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">
                 <v:group id="Google Shape;215;p8" o:spid="_x0000_s1027" style="position:absolute;width:39785;height:38241" coordsize="39785,38241" o:gfxdata="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">
@@ -11021,7 +8195,7 @@
               </wp:anchor>
             </w:drawing>
           </mc:Choice>
-          <mc:Fallback xmlns:w16sdtfl="http://schemas.microsoft.com/office/word/2024/wordml/sdtformatlock" xmlns:w16du="http://schemas.microsoft.com/office/word/2023/wordml/word16du" xmlns:oel="http://schemas.microsoft.com/office/2019/extlst">
+          <mc:Fallback xmlns:oel="http://schemas.microsoft.com/office/2019/extlst" xmlns:w16du="http://schemas.microsoft.com/office/word/2023/wordml/word16du" xmlns:w16sdtfl="http://schemas.microsoft.com/office/word/2024/wordml/sdtformatlock">
             <w:pict>
               <v:shape w14:anchorId="24ABBE85" id="Google Shape;205;p8" o:spid="_x0000_s1026" style="position:absolute;margin-left:282pt;margin-top:14.85pt;width:93.2pt;height:45.3pt;z-index:251669504;visibility:visible;mso-wrap-style:square;mso-wrap-distance-left:9pt;mso-wrap-distance-top:0;mso-wrap-distance-right:9pt;mso-wrap-distance-bottom:0;mso-position-horizontal:absolute;mso-position-horizontal-relative:text;mso-position-vertical:absolute;mso-position-vertical-relative:text;v-text-anchor:middle" coordsize="52055,25004" o:gfxdata="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" path="m,1nfl25003,25004r27051,e" filled="f" strokecolor="#4bacc6 [3208]" strokeweight=".30625mm">
                 <v:stroke startarrowwidth="narrow" startarrowlength="short" endarrowwidth="narrow" endarrowlength="short" miterlimit="7803f" joinstyle="miter"/>
@@ -11106,7 +8280,7 @@
               </wp:anchor>
             </w:drawing>
           </mc:Choice>
-          <mc:Fallback xmlns:w16sdtfl="http://schemas.microsoft.com/office/word/2024/wordml/sdtformatlock" xmlns:w16du="http://schemas.microsoft.com/office/word/2023/wordml/word16du" xmlns:oel="http://schemas.microsoft.com/office/2019/extlst">
+          <mc:Fallback xmlns:oel="http://schemas.microsoft.com/office/2019/extlst" xmlns:w16du="http://schemas.microsoft.com/office/word/2023/wordml/word16du" xmlns:w16sdtfl="http://schemas.microsoft.com/office/word/2024/wordml/sdtformatlock">
             <w:pict>
               <v:shape w14:anchorId="067C8822" id="Google Shape;210;p8" o:spid="_x0000_s1026" style="position:absolute;margin-left:103.8pt;margin-top:14.7pt;width:83.4pt;height:37.2pt;z-index:251666432;visibility:visible;mso-wrap-style:square;mso-width-percent:0;mso-height-percent:0;mso-wrap-distance-left:9pt;mso-wrap-distance-top:0;mso-wrap-distance-right:9pt;mso-wrap-distance-bottom:0;mso-position-horizontal:absolute;mso-position-horizontal-relative:text;mso-position-vertical:absolute;mso-position-vertical-relative:text;mso-width-percent:0;mso-height-percent:0;mso-width-relative:margin;mso-height-relative:margin;v-text-anchor:middle" coordsize="52055,25004" o:gfxdata="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" path="m52055,1nfl27052,25004,1,25004e" filled="f" strokecolor="#4949e7" strokeweight=".30625mm">
                 <v:stroke startarrowwidth="narrow" startarrowlength="short" endarrowwidth="narrow" endarrowlength="short" miterlimit="7803f" joinstyle="miter"/>
@@ -11879,7 +9053,7 @@
                     <pic:cNvPicPr/>
                   </pic:nvPicPr>
                   <pic:blipFill>
-                    <a:blip r:embed="rId20"/>
+                    <a:blip r:embed="rId22"/>
                     <a:stretch>
                       <a:fillRect/>
                     </a:stretch>
@@ -11998,31 +9172,7 @@
           <w:szCs w:val="28"/>
           <w:lang w:eastAsia="en-US"/>
         </w:rPr>
-        <w:t>3</w:t>
-      </w:r>
-      <w:r>
-        <w:rPr>
-          <w:rFonts w:ascii="Times New Roman" w:eastAsia="Times New Roman" w:hAnsi="Times New Roman" w:cs="Times New Roman"/>
-          <w:b/>
-          <w:bCs/>
-          <w:color w:val="000000"/>
-          <w:sz w:val="28"/>
-          <w:szCs w:val="28"/>
-          <w:lang w:eastAsia="en-US"/>
-        </w:rPr>
-        <w:t>.4</w:t>
-      </w:r>
-      <w:r>
-        <w:rPr>
-          <w:rFonts w:ascii="Times New Roman" w:eastAsia="Times New Roman" w:hAnsi="Times New Roman" w:cs="Times New Roman"/>
-          <w:b/>
-          <w:bCs/>
-          <w:color w:val="000000"/>
-          <w:sz w:val="28"/>
-          <w:szCs w:val="28"/>
-          <w:lang w:eastAsia="en-US"/>
-        </w:rPr>
-        <w:t xml:space="preserve"> </w:t>
+        <w:t xml:space="preserve">3.4 </w:t>
       </w:r>
       <w:r>
         <w:rPr>
@@ -12588,17 +9738,7 @@
           <w:sz w:val="24"/>
           <w:szCs w:val="24"/>
         </w:rPr>
-        <w:t>PHASE 1:</w:t>
-      </w:r>
-      <w:r>
-        <w:rPr>
-          <w:rFonts w:ascii="Times New Roman" w:eastAsia="Times New Roman" w:hAnsi="Times New Roman" w:cs="Times New Roman"/>
-          <w:b/>
-          <w:bCs/>
-          <w:sz w:val="24"/>
-          <w:szCs w:val="24"/>
-        </w:rPr>
-        <w:t xml:space="preserve"> Component Selection and Prototyping</w:t>
+        <w:t>PHASE 1: Component Selection and Prototyping</w:t>
       </w:r>
     </w:p>
     <w:p>
@@ -12659,19 +9799,18 @@
           <w:szCs w:val="24"/>
           <w:lang w:val="en-US"/>
         </w:rPr>
-        <w:t>PHASE 2:</w:t>
-      </w:r>
-      <w:r>
-        <w:rPr>
-          <w:rFonts w:ascii="Times New Roman" w:eastAsia="Times New Roman" w:hAnsi="Times New Roman" w:cs="Times New Roman"/>
-          <w:b/>
-          <w:bCs/>
+        <w:t>PHASE 2: Modular Design and System Integration</w:t>
+      </w:r>
+    </w:p>
+    <w:p>
+      <w:pPr>
+        <w:rPr>
+          <w:rFonts w:ascii="Times New Roman" w:eastAsia="Times New Roman" w:hAnsi="Times New Roman" w:cs="Times New Roman"/>
           <w:sz w:val="24"/>
           <w:szCs w:val="24"/>
           <w:lang w:val="en-US"/>
         </w:rPr>
-        <w:t xml:space="preserve"> Modular Design and System Integration</w:t>
-      </w:r>
+      </w:pPr>
     </w:p>
     <w:p>
       <w:pPr>
@@ -12682,25 +9821,28 @@
           <w:lang w:val="en-US"/>
         </w:rPr>
       </w:pPr>
-    </w:p>
-    <w:p>
-      <w:pPr>
+      <w:r>
         <w:rPr>
           <w:rFonts w:ascii="Times New Roman" w:eastAsia="Times New Roman" w:hAnsi="Times New Roman" w:cs="Times New Roman"/>
           <w:sz w:val="24"/>
           <w:szCs w:val="24"/>
           <w:lang w:val="en-US"/>
         </w:rPr>
-      </w:pPr>
-      <w:r>
-        <w:rPr>
-          <w:rFonts w:ascii="Times New Roman" w:eastAsia="Times New Roman" w:hAnsi="Times New Roman" w:cs="Times New Roman"/>
+        <w:t>A modular approach is adopted to facilitate easy maintenance, upgrades, and component replacements. The drone’s frame is designed to accommodate different sensor configurations, ensuring flexibility for future technological advancements. Additionally, software integration plays a vital role in managing various subsystems, including navigation, imaging, and communication. GPS ensures precise positioning, while real-time data transmission is achieved through a high-speed wireless connection.</w:t>
+      </w:r>
+    </w:p>
+    <w:p>
+      <w:pPr>
+        <w:jc w:val="center"/>
+        <w:rPr>
+          <w:rFonts w:ascii="Times New Roman" w:eastAsia="Times New Roman" w:hAnsi="Times New Roman" w:cs="Times New Roman"/>
+          <w:b/>
+          <w:bCs/>
           <w:sz w:val="24"/>
           <w:szCs w:val="24"/>
           <w:lang w:val="en-US"/>
         </w:rPr>
-        <w:t>A modular approach is adopted to facilitate easy maintenance, upgrades, and component replacements. The drone’s frame is designed to accommodate different sensor configurations, ensuring flexibility for future technological advancements. Additionally, software integration plays a vital role in managing various subsystems, including navigation, imaging, and communication. GPS ensures precise positioning, while real-time data transmission is achieved through a high-speed wireless connection.</w:t>
-      </w:r>
+      </w:pPr>
     </w:p>
     <w:p>
       <w:pPr>
@@ -12766,6 +9908,67 @@
           <w:lang w:val="en-US"/>
         </w:rPr>
       </w:pPr>
+      <w:r>
+        <w:rPr>
+          <w:rFonts w:ascii="Times New Roman" w:eastAsia="Times New Roman" w:hAnsi="Times New Roman" w:cs="Times New Roman"/>
+          <w:b/>
+          <w:bCs/>
+          <w:sz w:val="24"/>
+          <w:szCs w:val="24"/>
+          <w:lang w:val="en-US"/>
+        </w:rPr>
+        <w:lastRenderedPageBreak/>
+        <w:t>PHASE 3: Software Development and Autonomous Flight</w:t>
+      </w:r>
+    </w:p>
+    <w:p>
+      <w:pPr>
+        <w:rPr>
+          <w:rFonts w:ascii="Times New Roman" w:eastAsia="Times New Roman" w:hAnsi="Times New Roman" w:cs="Times New Roman"/>
+          <w:sz w:val="24"/>
+          <w:szCs w:val="24"/>
+          <w:lang w:val="en-US"/>
+        </w:rPr>
+      </w:pPr>
+    </w:p>
+    <w:p>
+      <w:pPr>
+        <w:rPr>
+          <w:rFonts w:ascii="Times New Roman" w:eastAsia="Times New Roman" w:hAnsi="Times New Roman" w:cs="Times New Roman"/>
+          <w:sz w:val="24"/>
+          <w:szCs w:val="24"/>
+          <w:lang w:val="en-US"/>
+        </w:rPr>
+      </w:pPr>
+      <w:r>
+        <w:rPr>
+          <w:rFonts w:ascii="Times New Roman" w:eastAsia="Times New Roman" w:hAnsi="Times New Roman" w:cs="Times New Roman"/>
+          <w:sz w:val="24"/>
+          <w:szCs w:val="24"/>
+          <w:lang w:val="en-US"/>
+        </w:rPr>
+        <w:t xml:space="preserve">The flight control system is developed using Python and C++, incorporating </w:t>
+      </w:r>
+      <w:proofErr w:type="spellStart"/>
+      <w:r>
+        <w:rPr>
+          <w:rFonts w:ascii="Times New Roman" w:eastAsia="Times New Roman" w:hAnsi="Times New Roman" w:cs="Times New Roman"/>
+          <w:sz w:val="24"/>
+          <w:szCs w:val="24"/>
+          <w:lang w:val="en-US"/>
+        </w:rPr>
+        <w:t>MAVLink</w:t>
+      </w:r>
+      <w:proofErr w:type="spellEnd"/>
+      <w:r>
+        <w:rPr>
+          <w:rFonts w:ascii="Times New Roman" w:eastAsia="Times New Roman" w:hAnsi="Times New Roman" w:cs="Times New Roman"/>
+          <w:sz w:val="24"/>
+          <w:szCs w:val="24"/>
+          <w:lang w:val="en-US"/>
+        </w:rPr>
+        <w:t xml:space="preserve"> protocols for seamless communication between the drone and ground control. Autonomous flight features, such as waypoint navigation and geo-fencing, are integrated to enable efficient surveillance operations. The system also includes fail-safes, ensuring stability and control even in challenging conditions.</w:t>
+      </w:r>
     </w:p>
     <w:p>
       <w:pPr>
@@ -12788,125 +9991,7 @@
           <w:szCs w:val="24"/>
           <w:lang w:val="en-US"/>
         </w:rPr>
-        <w:lastRenderedPageBreak/>
-        <w:t>PHASE 3</w:t>
-      </w:r>
-      <w:r>
-        <w:rPr>
-          <w:rFonts w:ascii="Times New Roman" w:eastAsia="Times New Roman" w:hAnsi="Times New Roman" w:cs="Times New Roman"/>
-          <w:b/>
-          <w:bCs/>
-          <w:sz w:val="24"/>
-          <w:szCs w:val="24"/>
-          <w:lang w:val="en-US"/>
-        </w:rPr>
-        <w:t>:</w:t>
-      </w:r>
-      <w:r>
-        <w:rPr>
-          <w:rFonts w:ascii="Times New Roman" w:eastAsia="Times New Roman" w:hAnsi="Times New Roman" w:cs="Times New Roman"/>
-          <w:b/>
-          <w:bCs/>
-          <w:sz w:val="24"/>
-          <w:szCs w:val="24"/>
-          <w:lang w:val="en-US"/>
-        </w:rPr>
-        <w:t xml:space="preserve"> Software Development and Autonomous Flight</w:t>
-      </w:r>
-    </w:p>
-    <w:p>
-      <w:pPr>
-        <w:rPr>
-          <w:rFonts w:ascii="Times New Roman" w:eastAsia="Times New Roman" w:hAnsi="Times New Roman" w:cs="Times New Roman"/>
-          <w:sz w:val="24"/>
-          <w:szCs w:val="24"/>
-          <w:lang w:val="en-US"/>
-        </w:rPr>
-      </w:pPr>
-    </w:p>
-    <w:p>
-      <w:pPr>
-        <w:rPr>
-          <w:rFonts w:ascii="Times New Roman" w:eastAsia="Times New Roman" w:hAnsi="Times New Roman" w:cs="Times New Roman"/>
-          <w:sz w:val="24"/>
-          <w:szCs w:val="24"/>
-          <w:lang w:val="en-US"/>
-        </w:rPr>
-      </w:pPr>
-      <w:r>
-        <w:rPr>
-          <w:rFonts w:ascii="Times New Roman" w:eastAsia="Times New Roman" w:hAnsi="Times New Roman" w:cs="Times New Roman"/>
-          <w:sz w:val="24"/>
-          <w:szCs w:val="24"/>
-          <w:lang w:val="en-US"/>
-        </w:rPr>
-        <w:t xml:space="preserve">The flight control system is developed using Python and C++, incorporating </w:t>
-      </w:r>
-      <w:proofErr w:type="spellStart"/>
-      <w:r>
-        <w:rPr>
-          <w:rFonts w:ascii="Times New Roman" w:eastAsia="Times New Roman" w:hAnsi="Times New Roman" w:cs="Times New Roman"/>
-          <w:sz w:val="24"/>
-          <w:szCs w:val="24"/>
-          <w:lang w:val="en-US"/>
-        </w:rPr>
-        <w:t>MAVLink</w:t>
-      </w:r>
-      <w:proofErr w:type="spellEnd"/>
-      <w:r>
-        <w:rPr>
-          <w:rFonts w:ascii="Times New Roman" w:eastAsia="Times New Roman" w:hAnsi="Times New Roman" w:cs="Times New Roman"/>
-          <w:sz w:val="24"/>
-          <w:szCs w:val="24"/>
-          <w:lang w:val="en-US"/>
-        </w:rPr>
-        <w:t xml:space="preserve"> protocols for seamless communication between the drone and ground control. Autonomous flight features, such as waypoint navigation and geo-fencing, are integrated to enable efficient surveillance operations. The system also includes fail-safes, ensuring stability and control even in challenging conditions.</w:t>
-      </w:r>
-    </w:p>
-    <w:p>
-      <w:pPr>
-        <w:jc w:val="center"/>
-        <w:rPr>
-          <w:rFonts w:ascii="Times New Roman" w:eastAsia="Times New Roman" w:hAnsi="Times New Roman" w:cs="Times New Roman"/>
-          <w:b/>
-          <w:bCs/>
-          <w:sz w:val="24"/>
-          <w:szCs w:val="24"/>
-          <w:lang w:val="en-US"/>
-        </w:rPr>
-      </w:pPr>
-      <w:r>
-        <w:rPr>
-          <w:rFonts w:ascii="Times New Roman" w:eastAsia="Times New Roman" w:hAnsi="Times New Roman" w:cs="Times New Roman"/>
-          <w:b/>
-          <w:bCs/>
-          <w:sz w:val="24"/>
-          <w:szCs w:val="24"/>
-          <w:lang w:val="en-US"/>
-        </w:rPr>
-        <w:t>PHASE 4</w:t>
-      </w:r>
-      <w:r>
-        <w:rPr>
-          <w:rFonts w:ascii="Times New Roman" w:eastAsia="Times New Roman" w:hAnsi="Times New Roman" w:cs="Times New Roman"/>
-          <w:b/>
-          <w:bCs/>
-          <w:sz w:val="24"/>
-          <w:szCs w:val="24"/>
-          <w:lang w:val="en-US"/>
-        </w:rPr>
-        <w:t>:</w:t>
-      </w:r>
-      <w:r>
-        <w:rPr>
-          <w:rFonts w:ascii="Times New Roman" w:eastAsia="Times New Roman" w:hAnsi="Times New Roman" w:cs="Times New Roman"/>
-          <w:b/>
-          <w:bCs/>
-          <w:sz w:val="24"/>
-          <w:szCs w:val="24"/>
-          <w:lang w:val="en-US"/>
-        </w:rPr>
-        <w:t xml:space="preserve"> Controlled Environment Testing</w:t>
+        <w:t>PHASE 4: Controlled Environment Testing</w:t>
       </w:r>
     </w:p>
     <w:p>
@@ -13064,29 +10149,7 @@
           <w:szCs w:val="24"/>
           <w:lang w:val="en-US"/>
         </w:rPr>
-        <w:t>PHASE 5</w:t>
-      </w:r>
-      <w:r>
-        <w:rPr>
-          <w:rFonts w:ascii="Times New Roman" w:eastAsia="Times New Roman" w:hAnsi="Times New Roman" w:cs="Times New Roman"/>
-          <w:b/>
-          <w:bCs/>
-          <w:sz w:val="24"/>
-          <w:szCs w:val="24"/>
-          <w:lang w:val="en-US"/>
-        </w:rPr>
-        <w:t>:</w:t>
-      </w:r>
-      <w:r>
-        <w:rPr>
-          <w:rFonts w:ascii="Times New Roman" w:eastAsia="Times New Roman" w:hAnsi="Times New Roman" w:cs="Times New Roman"/>
-          <w:b/>
-          <w:bCs/>
-          <w:sz w:val="24"/>
-          <w:szCs w:val="24"/>
-          <w:lang w:val="en-US"/>
-        </w:rPr>
-        <w:t xml:space="preserve"> Field Testing and Real-World Deployment</w:t>
+        <w:t>PHASE 5: Field Testing and Real-World Deployment</w:t>
       </w:r>
     </w:p>
     <w:p>
@@ -13371,10 +10434,10 @@
                 <w:szCs w:val="40"/>
               </w:rPr>
               <w:object w:dxaOrig="14323" w:dyaOrig="7380" w14:anchorId="7FCBE732">
-                <v:shape id="_x0000_i1249" type="#_x0000_t75" style="width:521.4pt;height:268.75pt" o:ole="">
-                  <v:imagedata r:id="rId21" o:title=""/>
+                <v:shape id="_x0000_i1026" type="#_x0000_t75" style="width:521.1pt;height:268.75pt" o:ole="">
+                  <v:imagedata r:id="rId23" o:title=""/>
                 </v:shape>
-                <o:OLEObject Type="Embed" ProgID="Excel.Sheet.12" ShapeID="_x0000_i1249" DrawAspect="Content" ObjectID="_1803829848" r:id="rId22"/>
+                <o:OLEObject Type="Embed" ProgID="Excel.Sheet.12" ShapeID="_x0000_i1026" DrawAspect="Content" ObjectID="_1803886713" r:id="rId24"/>
               </w:object>
             </w:r>
           </w:p>
@@ -14945,7 +12008,7 @@
                     <pic:cNvPicPr/>
                   </pic:nvPicPr>
                   <pic:blipFill>
-                    <a:blip r:embed="rId23" cstate="print">
+                    <a:blip r:embed="rId25" cstate="print">
                       <a:extLst>
                         <a:ext uri="{28A0092B-C50C-407E-A947-70E740481C1C}">
                           <a14:useLocalDpi xmlns:a14="http://schemas.microsoft.com/office/drawing/2010/main" val="0"/>
@@ -16564,7 +13627,7 @@
       <w:r>
         <w:t xml:space="preserve">Link: </w:t>
       </w:r>
-      <w:hyperlink r:id="rId24" w:tgtFrame="_new" w:history="1">
+      <w:hyperlink r:id="rId26" w:tgtFrame="_new" w:history="1">
         <w:r>
           <w:rPr>
             <w:rStyle w:val="Hyperlink"/>
@@ -16624,7 +13687,7 @@
       <w:r>
         <w:t xml:space="preserve">Link: </w:t>
       </w:r>
-      <w:hyperlink r:id="rId25" w:tgtFrame="_new" w:history="1">
+      <w:hyperlink r:id="rId27" w:tgtFrame="_new" w:history="1">
         <w:r>
           <w:rPr>
             <w:rStyle w:val="Hyperlink"/>
@@ -16736,7 +13799,7 @@
       <w:r>
         <w:t xml:space="preserve">Link: </w:t>
       </w:r>
-      <w:hyperlink r:id="rId26" w:tgtFrame="_new" w:history="1">
+      <w:hyperlink r:id="rId28" w:tgtFrame="_new" w:history="1">
         <w:r>
           <w:rPr>
             <w:rStyle w:val="Hyperlink"/>
@@ -16848,7 +13911,7 @@
       <w:r>
         <w:t xml:space="preserve">Link: </w:t>
       </w:r>
-      <w:hyperlink r:id="rId27" w:history="1">
+      <w:hyperlink r:id="rId29" w:history="1">
         <w:r>
           <w:rPr>
             <w:rStyle w:val="Hyperlink"/>
@@ -17596,7 +14659,7 @@
     <w:p>
       <w:r>
         <w:pict w14:anchorId="233EE563">
-          <v:rect id="_x0000_i1276" style="width:0;height:1.5pt" o:hralign="center" o:hrstd="t" o:hr="t" fillcolor="#a0a0a0" stroked="f"/>
+          <v:rect id="_x0000_i1027" style="width:0;height:1.5pt" o:hralign="center" o:hrstd="t" o:hr="t" fillcolor="#a0a0a0" stroked="f"/>
         </w:pict>
       </w:r>
     </w:p>
@@ -18031,7 +15094,7 @@
       </w:pPr>
       <w:r>
         <w:pict w14:anchorId="3EF2C3BB">
-          <v:rect id="_x0000_i1277" style="width:0;height:1.5pt" o:hralign="center" o:hrstd="t" o:hr="t" fillcolor="#a0a0a0" stroked="f"/>
+          <v:rect id="_x0000_i1028" style="width:0;height:1.5pt" o:hralign="center" o:hrstd="t" o:hr="t" fillcolor="#a0a0a0" stroked="f"/>
         </w:pict>
       </w:r>
     </w:p>
@@ -18047,19 +15110,7 @@
         <w:rPr>
           <w:rStyle w:val="Strong"/>
         </w:rPr>
-        <w:t xml:space="preserve">Appendix </w:t>
-      </w:r>
-      <w:r>
-        <w:rPr>
-          <w:rStyle w:val="Strong"/>
-        </w:rPr>
-        <w:t>C</w:t>
-      </w:r>
-      <w:r>
-        <w:rPr>
-          <w:rStyle w:val="Strong"/>
-        </w:rPr>
-        <w:t>: Sensor Calibration Data</w:t>
+        <w:t>Appendix C: Sensor Calibration Data</w:t>
       </w:r>
     </w:p>
     <w:p>
@@ -18491,7 +15542,7 @@
       </w:pPr>
       <w:r>
         <w:pict w14:anchorId="2F78A70A">
-          <v:rect id="_x0000_i1279" style="width:0;height:1.5pt" o:hralign="center" o:hrstd="t" o:hr="t" fillcolor="#a0a0a0" stroked="f"/>
+          <v:rect id="_x0000_i1029" style="width:0;height:1.5pt" o:hralign="center" o:hrstd="t" o:hr="t" fillcolor="#a0a0a0" stroked="f"/>
         </w:pict>
       </w:r>
     </w:p>
@@ -19253,8 +16304,8 @@
       </w:pPr>
     </w:p>
     <w:sectPr>
-      <w:headerReference w:type="default" r:id="rId28"/>
-      <w:footerReference w:type="default" r:id="rId29"/>
+      <w:headerReference w:type="default" r:id="rId30"/>
+      <w:footerReference w:type="default" r:id="rId31"/>
       <w:pgSz w:w="12240" w:h="15840"/>
       <w:pgMar w:top="1440" w:right="1440" w:bottom="1440" w:left="1440" w:header="720" w:footer="720" w:gutter="0"/>
       <w:pgBorders w:offsetFrom="page">
@@ -19456,22 +16507,7 @@
       <w:t xml:space="preserve">   </w:t>
     </w:r>
     <w:r>
-      <w:t>“</w:t>
-    </w:r>
-    <w:r>
-      <w:t>DEVELOPMENT OF A SUPPORT DRONE</w:t>
-    </w:r>
-    <w:r>
-      <w:t xml:space="preserve"> </w:t>
-    </w:r>
-    <w:r>
-      <w:t>FOR</w:t>
-    </w:r>
-    <w:r>
-      <w:t xml:space="preserve"> </w:t>
-    </w:r>
-    <w:r>
-      <w:t>EMERGENCY SERVICES</w:t>
+      <w:t>“DEVELOPMENT OF A SUPPORT DRONE FOR EMERGENCY SERVICES</w:t>
     </w:r>
     <w:r>
       <w:rPr>
@@ -23819,6 +20855,7 @@
   <w:style w:type="character" w:default="1" w:styleId="DefaultParagraphFont">
     <w:name w:val="Default Paragraph Font"/>
     <w:uiPriority w:val="1"/>
+    <w:semiHidden/>
     <w:unhideWhenUsed/>
   </w:style>
   <w:style w:type="table" w:default="1" w:styleId="TableNormal">
@@ -24771,28 +21808,28 @@
 </file>
 
 <file path=customXml/item1.xml><?xml version="1.0" encoding="utf-8"?>
-<b:Sources xmlns:b="http://schemas.openxmlformats.org/officeDocument/2006/bibliography" xmlns="http://schemas.openxmlformats.org/officeDocument/2006/bibliography" SelectedStyle="\APASixthEditionOfficeOnline.xsl" StyleName="APA" Version="6"/>
-</file>
-
-<file path=customXml/item2.xml><?xml version="1.0" encoding="utf-8"?>
 <go:gDocsCustomXmlDataStorage xmlns:go="http://customooxmlschemas.google.com/" xmlns:r="http://schemas.openxmlformats.org/officeDocument/2006/relationships" uri="GoogleDocsCustomDataVersion2">
   <go:docsCustomData xmlns:go="http://customooxmlschemas.google.com/" roundtripDataSignature="AMtx7miEH9JHvPppyRx/LRV08IWibIE7RA==">CgMxLjAyCGguZ2pkZ3hzMgloLjMwajB6bGwyCWguMWZvYjl0ZTIJaC4zem55c2g3MgloLjJldDkycDAyCGgudHlqY3d0MgloLjNkeTZ2a20yCWguMXQzaDVzZjIJaC40ZDM0b2c4MgloLjJzOGV5bzEyCWguMTdkcDh2dTIJaC4zcmRjcmpuMgloLjI2aW4xcmcyCGgubG54Yno5MgloLjM1bmt1bjIyCWguMWtzdjR1djIJaC40NHNpbmlvMgloLjJqeHN4cWgyCGguejMzN3lhMgloLjNqMnFxbTMyCWguMXk4MTB0dzIJaC40aTdvamhwMgloLjJ4Y3l0cGkyCWguMWNpOTN4YjIJaC4zd2h3bWw0MgloLjJibjZ3c3gyCGgucXNoNzBxMgloLjNhczRwb2oyCWguMXB4ZXp3YzgAciExTFhqcUVpanJ4aHdhZ3FvOGl1a3BXRnFuaXUtamxIbG4=</go:docsCustomData>
 </go:gDocsCustomXmlDataStorage>
 </file>
 
-<file path=customXml/itemProps1.xml><?xml version="1.0" encoding="utf-8"?>
-<ds:datastoreItem xmlns:ds="http://schemas.openxmlformats.org/officeDocument/2006/customXml" ds:itemID="{9455C90A-DBAB-4366-A2EA-49594BE08927}">
-  <ds:schemaRefs>
-    <ds:schemaRef ds:uri="http://schemas.openxmlformats.org/officeDocument/2006/bibliography"/>
-  </ds:schemaRefs>
-</ds:datastoreItem>
+<file path=customXml/item2.xml><?xml version="1.0" encoding="utf-8"?>
+<b:Sources xmlns:b="http://schemas.openxmlformats.org/officeDocument/2006/bibliography" xmlns="http://schemas.openxmlformats.org/officeDocument/2006/bibliography" SelectedStyle="\APASixthEditionOfficeOnline.xsl" StyleName="APA" Version="6"/>
 </file>
 
-<file path=customXml/itemProps2.xml><?xml version="1.0" encoding="utf-8"?>
+<file path=customXml/itemProps1.xml><?xml version="1.0" encoding="utf-8"?>
 <ds:datastoreItem xmlns:ds="http://schemas.openxmlformats.org/officeDocument/2006/customXml" ds:itemID="{11111111-1234-1234-1234-123412341234}">
   <ds:schemaRefs>
     <ds:schemaRef ds:uri="http://customooxmlschemas.google.com/"/>
     <ds:schemaRef ds:uri="http://schemas.openxmlformats.org/officeDocument/2006/relationships"/>
   </ds:schemaRefs>
 </ds:datastoreItem>
+</file>
+
+<file path=customXml/itemProps2.xml><?xml version="1.0" encoding="utf-8"?>
+<ds:datastoreItem xmlns:ds="http://schemas.openxmlformats.org/officeDocument/2006/customXml" ds:itemID="{9455C90A-DBAB-4366-A2EA-49594BE08927}">
+  <ds:schemaRefs>
+    <ds:schemaRef ds:uri="http://schemas.openxmlformats.org/officeDocument/2006/bibliography"/>
+  </ds:schemaRefs>
+</ds:datastoreItem>
 </file>
</xml_diff>